<commit_message>
zad5 cast1 e-f, cast 2 a
</commit_message>
<xml_diff>
--- a/zad5/UPB_zad5_Puskasova_Curillova_Harvancik.docx
+++ b/zad5/UPB_zad5_Puskasova_Curillova_Harvancik.docx
@@ -56,7 +56,6 @@
         </w:rPr>
         <w:t xml:space="preserve"> </w:t>
       </w:r>
-      <w:proofErr w:type="spellStart"/>
       <w:r>
         <w:rPr>
           <w:sz w:val="20"/>
@@ -70,36 +69,8 @@
           <w:szCs w:val="20"/>
           <w:lang w:val="en-GB"/>
         </w:rPr>
-        <w:t>ťová</w:t>
-      </w:r>
-      <w:proofErr w:type="spellEnd"/>
-      <w:r>
-        <w:rPr>
-          <w:sz w:val="20"/>
-          <w:szCs w:val="20"/>
-          <w:lang w:val="en-GB"/>
-        </w:rPr>
-        <w:t xml:space="preserve"> </w:t>
-      </w:r>
-      <w:proofErr w:type="spellStart"/>
-      <w:r>
-        <w:rPr>
-          <w:sz w:val="20"/>
-          <w:szCs w:val="20"/>
-          <w:lang w:val="en-GB"/>
-        </w:rPr>
-        <w:t>bezpečnosť</w:t>
-      </w:r>
-      <w:proofErr w:type="spellEnd"/>
-      <w:r>
-        <w:rPr>
-          <w:sz w:val="20"/>
-          <w:szCs w:val="20"/>
-          <w:lang w:val="en-GB"/>
-        </w:rPr>
-        <w:t xml:space="preserve">: </w:t>
-      </w:r>
-      <w:proofErr w:type="spellStart"/>
+        <w:t xml:space="preserve">ťová bezpečnosť: </w:t>
+      </w:r>
       <w:r>
         <w:rPr>
           <w:b/>
@@ -108,146 +79,31 @@
           <w:szCs w:val="20"/>
           <w:lang w:val="en-US"/>
         </w:rPr>
-        <w:t>Úloha</w:t>
-      </w:r>
-      <w:proofErr w:type="spellEnd"/>
-      <w:r>
-        <w:rPr>
-          <w:b/>
-          <w:bCs/>
+        <w:t>Úloha 1</w:t>
+      </w:r>
+      <w:r>
+        <w:rPr>
           <w:sz w:val="20"/>
           <w:szCs w:val="20"/>
           <w:lang w:val="en-US"/>
         </w:rPr>
-        <w:t xml:space="preserve"> 1</w:t>
-      </w:r>
-      <w:r>
+        <w:t xml:space="preserve"> - Analýza súboru .pcap a logov z auth.log</w:t>
+      </w:r>
+    </w:p>
+    <w:p>
+      <w:pPr>
+        <w:spacing w:line="240" w:lineRule="auto"/>
         <w:rPr>
           <w:sz w:val="20"/>
           <w:szCs w:val="20"/>
-          <w:lang w:val="en-US"/>
-        </w:rPr>
-        <w:t xml:space="preserve"> - </w:t>
-      </w:r>
-      <w:proofErr w:type="spellStart"/>
+        </w:rPr>
+      </w:pPr>
       <w:r>
         <w:rPr>
           <w:sz w:val="20"/>
           <w:szCs w:val="20"/>
-          <w:lang w:val="en-US"/>
-        </w:rPr>
-        <w:t>Analýza</w:t>
-      </w:r>
-      <w:proofErr w:type="spellEnd"/>
-      <w:r>
-        <w:rPr>
-          <w:sz w:val="20"/>
-          <w:szCs w:val="20"/>
-          <w:lang w:val="en-US"/>
-        </w:rPr>
-        <w:t xml:space="preserve"> </w:t>
-      </w:r>
-      <w:proofErr w:type="spellStart"/>
-      <w:r>
-        <w:rPr>
-          <w:sz w:val="20"/>
-          <w:szCs w:val="20"/>
-          <w:lang w:val="en-US"/>
-        </w:rPr>
-        <w:t>súboru</w:t>
-      </w:r>
-      <w:proofErr w:type="spellEnd"/>
-      <w:r>
-        <w:rPr>
-          <w:sz w:val="20"/>
-          <w:szCs w:val="20"/>
-          <w:lang w:val="en-US"/>
-        </w:rPr>
-        <w:t xml:space="preserve"> .</w:t>
-      </w:r>
-      <w:proofErr w:type="spellStart"/>
-      <w:r>
-        <w:rPr>
-          <w:sz w:val="20"/>
-          <w:szCs w:val="20"/>
-          <w:lang w:val="en-US"/>
-        </w:rPr>
-        <w:t>pcap</w:t>
-      </w:r>
-      <w:proofErr w:type="spellEnd"/>
-      <w:r>
-        <w:rPr>
-          <w:sz w:val="20"/>
-          <w:szCs w:val="20"/>
-          <w:lang w:val="en-US"/>
-        </w:rPr>
-        <w:t xml:space="preserve"> a </w:t>
-      </w:r>
-      <w:proofErr w:type="spellStart"/>
-      <w:r>
-        <w:rPr>
-          <w:sz w:val="20"/>
-          <w:szCs w:val="20"/>
-          <w:lang w:val="en-US"/>
-        </w:rPr>
-        <w:t>logov</w:t>
-      </w:r>
-      <w:proofErr w:type="spellEnd"/>
-      <w:r>
-        <w:rPr>
-          <w:sz w:val="20"/>
-          <w:szCs w:val="20"/>
-          <w:lang w:val="en-US"/>
-        </w:rPr>
-        <w:t xml:space="preserve"> z auth.log</w:t>
-      </w:r>
-    </w:p>
-    <w:p>
-      <w:pPr>
-        <w:spacing w:line="240" w:lineRule="auto"/>
-        <w:rPr>
-          <w:sz w:val="20"/>
-          <w:szCs w:val="20"/>
-        </w:rPr>
-      </w:pPr>
-      <w:r>
-        <w:rPr>
-          <w:sz w:val="20"/>
-          <w:szCs w:val="20"/>
-        </w:rPr>
-        <w:t xml:space="preserve">Riešitelia: Emília </w:t>
-      </w:r>
-      <w:proofErr w:type="spellStart"/>
-      <w:r>
-        <w:rPr>
-          <w:sz w:val="20"/>
-          <w:szCs w:val="20"/>
-        </w:rPr>
-        <w:t>Čurillová</w:t>
-      </w:r>
-      <w:proofErr w:type="spellEnd"/>
-      <w:r>
-        <w:rPr>
-          <w:sz w:val="20"/>
-          <w:szCs w:val="20"/>
-        </w:rPr>
-        <w:t xml:space="preserve">, Filip </w:t>
-      </w:r>
-      <w:proofErr w:type="spellStart"/>
-      <w:r>
-        <w:rPr>
-          <w:sz w:val="20"/>
-          <w:szCs w:val="20"/>
-        </w:rPr>
-        <w:t>Harvančík</w:t>
-      </w:r>
-      <w:proofErr w:type="spellEnd"/>
-      <w:r>
-        <w:rPr>
-          <w:sz w:val="20"/>
-          <w:szCs w:val="20"/>
-        </w:rPr>
-        <w:t>, Lenka Puškášová</w:t>
+        </w:rPr>
+        <w:t>Riešitelia: Emília Čurillová, Filip Harvančík, Lenka Puškášová</w:t>
       </w:r>
     </w:p>
     <w:p>
@@ -303,7 +159,7 @@
           <w:sz w:val="28"/>
           <w:szCs w:val="28"/>
         </w:rPr>
-        <w:t>Lenka: a - d</w:t>
+        <w:t xml:space="preserve">Lenka: a </w:t>
       </w:r>
       <w:r>
         <w:rPr>
@@ -312,12 +168,57 @@
           <w:sz w:val="28"/>
           <w:szCs w:val="28"/>
         </w:rPr>
+        <w:t>–</w:t>
+      </w:r>
+      <w:r>
+        <w:rPr>
+          <w:b/>
+          <w:bCs/>
+          <w:sz w:val="28"/>
+          <w:szCs w:val="28"/>
+        </w:rPr>
+        <w:t xml:space="preserve"> d</w:t>
+      </w:r>
+      <w:r>
+        <w:rPr>
+          <w:b/>
+          <w:bCs/>
+          <w:sz w:val="28"/>
+          <w:szCs w:val="28"/>
+        </w:rPr>
+        <w:t>, Emília e</w:t>
+      </w:r>
+      <w:r>
+        <w:rPr>
+          <w:b/>
+          <w:bCs/>
+          <w:sz w:val="28"/>
+          <w:szCs w:val="28"/>
+        </w:rPr>
+        <w:t xml:space="preserve"> – </w:t>
+      </w:r>
+      <w:r>
+        <w:rPr>
+          <w:b/>
+          <w:bCs/>
+          <w:sz w:val="28"/>
+          <w:szCs w:val="28"/>
+        </w:rPr>
+        <w:t>f</w:t>
+      </w:r>
+      <w:r>
+        <w:rPr>
+          <w:b/>
+          <w:bCs/>
+          <w:sz w:val="28"/>
+          <w:szCs w:val="28"/>
+        </w:rPr>
         <w:t>)</w:t>
       </w:r>
     </w:p>
     <w:p>
       <w:pPr>
-        <w:pStyle w:val="ListParagraph"/>
+        <w:pStyle w:val="Odsekzoznamu"/>
         <w:numPr>
           <w:ilvl w:val="0"/>
           <w:numId w:val="47"/>
@@ -336,9 +237,8 @@
           <w:color w:val="EE0000"/>
           <w:lang w:val="en-US"/>
         </w:rPr>
-        <w:t xml:space="preserve">Z </w:t>
-      </w:r>
-      <w:proofErr w:type="spellStart"/>
+        <w:t>Z akej IP adresy prebiehal útok (t.j. IP adresa útočníka)?</w:t>
+      </w:r>
       <w:r>
         <w:rPr>
           <w:b/>
@@ -346,145 +246,6 @@
           <w:color w:val="EE0000"/>
           <w:lang w:val="en-US"/>
         </w:rPr>
-        <w:t>akej</w:t>
-      </w:r>
-      <w:proofErr w:type="spellEnd"/>
-      <w:r>
-        <w:rPr>
-          <w:b/>
-          <w:bCs/>
-          <w:color w:val="EE0000"/>
-          <w:lang w:val="en-US"/>
-        </w:rPr>
-        <w:t xml:space="preserve"> IP </w:t>
-      </w:r>
-      <w:proofErr w:type="spellStart"/>
-      <w:r>
-        <w:rPr>
-          <w:b/>
-          <w:bCs/>
-          <w:color w:val="EE0000"/>
-          <w:lang w:val="en-US"/>
-        </w:rPr>
-        <w:t>adresy</w:t>
-      </w:r>
-      <w:proofErr w:type="spellEnd"/>
-      <w:r>
-        <w:rPr>
-          <w:b/>
-          <w:bCs/>
-          <w:color w:val="EE0000"/>
-          <w:lang w:val="en-US"/>
-        </w:rPr>
-        <w:t xml:space="preserve"> </w:t>
-      </w:r>
-      <w:proofErr w:type="spellStart"/>
-      <w:r>
-        <w:rPr>
-          <w:b/>
-          <w:bCs/>
-          <w:color w:val="EE0000"/>
-          <w:lang w:val="en-US"/>
-        </w:rPr>
-        <w:t>prebiehal</w:t>
-      </w:r>
-      <w:proofErr w:type="spellEnd"/>
-      <w:r>
-        <w:rPr>
-          <w:b/>
-          <w:bCs/>
-          <w:color w:val="EE0000"/>
-          <w:lang w:val="en-US"/>
-        </w:rPr>
-        <w:t xml:space="preserve"> </w:t>
-      </w:r>
-      <w:proofErr w:type="spellStart"/>
-      <w:r>
-        <w:rPr>
-          <w:b/>
-          <w:bCs/>
-          <w:color w:val="EE0000"/>
-          <w:lang w:val="en-US"/>
-        </w:rPr>
-        <w:t>útok</w:t>
-      </w:r>
-      <w:proofErr w:type="spellEnd"/>
-      <w:r>
-        <w:rPr>
-          <w:b/>
-          <w:bCs/>
-          <w:color w:val="EE0000"/>
-          <w:lang w:val="en-US"/>
-        </w:rPr>
-        <w:t xml:space="preserve"> (</w:t>
-      </w:r>
-      <w:proofErr w:type="spellStart"/>
-      <w:r>
-        <w:rPr>
-          <w:b/>
-          <w:bCs/>
-          <w:color w:val="EE0000"/>
-          <w:lang w:val="en-US"/>
-        </w:rPr>
-        <w:t>t.j.</w:t>
-      </w:r>
-      <w:proofErr w:type="spellEnd"/>
-      <w:r>
-        <w:rPr>
-          <w:b/>
-          <w:bCs/>
-          <w:color w:val="EE0000"/>
-          <w:lang w:val="en-US"/>
-        </w:rPr>
-        <w:t xml:space="preserve"> IP </w:t>
-      </w:r>
-      <w:proofErr w:type="spellStart"/>
-      <w:r>
-        <w:rPr>
-          <w:b/>
-          <w:bCs/>
-          <w:color w:val="EE0000"/>
-          <w:lang w:val="en-US"/>
-        </w:rPr>
-        <w:t>adresa</w:t>
-      </w:r>
-      <w:proofErr w:type="spellEnd"/>
-      <w:r>
-        <w:rPr>
-          <w:b/>
-          <w:bCs/>
-          <w:color w:val="EE0000"/>
-          <w:lang w:val="en-US"/>
-        </w:rPr>
-        <w:t xml:space="preserve"> </w:t>
-      </w:r>
-      <w:proofErr w:type="spellStart"/>
-      <w:r>
-        <w:rPr>
-          <w:b/>
-          <w:bCs/>
-          <w:color w:val="EE0000"/>
-          <w:lang w:val="en-US"/>
-        </w:rPr>
-        <w:t>útočníka</w:t>
-      </w:r>
-      <w:proofErr w:type="spellEnd"/>
-      <w:r>
-        <w:rPr>
-          <w:b/>
-          <w:bCs/>
-          <w:color w:val="EE0000"/>
-          <w:lang w:val="en-US"/>
-        </w:rPr>
-        <w:t>)?</w:t>
-      </w:r>
-      <w:r>
-        <w:rPr>
-          <w:b/>
-          <w:bCs/>
-          <w:color w:val="EE0000"/>
-          <w:lang w:val="en-US"/>
-        </w:rPr>
         <w:br/>
       </w:r>
     </w:p>
@@ -499,7 +260,7 @@
     </w:p>
     <w:p>
       <w:pPr>
-        <w:pStyle w:val="ListParagraph"/>
+        <w:pStyle w:val="Odsekzoznamu"/>
         <w:numPr>
           <w:ilvl w:val="0"/>
           <w:numId w:val="48"/>
@@ -509,122 +270,16 @@
           <w:lang w:val="en-GB"/>
         </w:rPr>
       </w:pPr>
-      <w:proofErr w:type="spellStart"/>
       <w:r>
         <w:rPr>
           <w:lang w:val="en-GB"/>
         </w:rPr>
-        <w:t>Hľadanie</w:t>
-      </w:r>
-      <w:proofErr w:type="spellEnd"/>
-      <w:r>
-        <w:rPr>
-          <w:lang w:val="en-GB"/>
-        </w:rPr>
-        <w:t xml:space="preserve"> </w:t>
-      </w:r>
-      <w:proofErr w:type="spellStart"/>
-      <w:r>
-        <w:rPr>
-          <w:lang w:val="en-GB"/>
-        </w:rPr>
-        <w:t>podozrivej</w:t>
-      </w:r>
-      <w:proofErr w:type="spellEnd"/>
-      <w:r>
-        <w:rPr>
-          <w:lang w:val="en-GB"/>
-        </w:rPr>
-        <w:t xml:space="preserve"> activity v auth.log – </w:t>
-      </w:r>
-      <w:proofErr w:type="spellStart"/>
-      <w:r>
-        <w:rPr>
-          <w:lang w:val="en-GB"/>
-        </w:rPr>
-        <w:t>neúspešné</w:t>
-      </w:r>
-      <w:proofErr w:type="spellEnd"/>
-      <w:r>
-        <w:rPr>
-          <w:lang w:val="en-GB"/>
-        </w:rPr>
-        <w:t xml:space="preserve"> </w:t>
-      </w:r>
-      <w:proofErr w:type="spellStart"/>
-      <w:r>
-        <w:rPr>
-          <w:lang w:val="en-GB"/>
-        </w:rPr>
-        <w:t>pokusy</w:t>
-      </w:r>
-      <w:proofErr w:type="spellEnd"/>
-      <w:r>
-        <w:rPr>
-          <w:lang w:val="en-GB"/>
-        </w:rPr>
-        <w:t xml:space="preserve"> o </w:t>
-      </w:r>
-      <w:proofErr w:type="spellStart"/>
-      <w:r>
-        <w:rPr>
-          <w:lang w:val="en-GB"/>
-        </w:rPr>
-        <w:t>prihlásenia</w:t>
-      </w:r>
-      <w:proofErr w:type="spellEnd"/>
-      <w:r>
-        <w:rPr>
-          <w:lang w:val="en-GB"/>
-        </w:rPr>
-        <w:t xml:space="preserve"> a </w:t>
-      </w:r>
-      <w:proofErr w:type="spellStart"/>
-      <w:r>
-        <w:rPr>
-          <w:lang w:val="en-GB"/>
-        </w:rPr>
-        <w:t>následne</w:t>
-      </w:r>
-      <w:proofErr w:type="spellEnd"/>
-      <w:r>
-        <w:rPr>
-          <w:lang w:val="en-GB"/>
-        </w:rPr>
-        <w:t xml:space="preserve"> </w:t>
-      </w:r>
-      <w:proofErr w:type="spellStart"/>
-      <w:r>
-        <w:rPr>
-          <w:lang w:val="en-GB"/>
-        </w:rPr>
-        <w:t>prihlásenie</w:t>
-      </w:r>
-      <w:proofErr w:type="spellEnd"/>
-      <w:r>
-        <w:rPr>
-          <w:lang w:val="en-GB"/>
-        </w:rPr>
-        <w:t xml:space="preserve"> </w:t>
-      </w:r>
-      <w:proofErr w:type="spellStart"/>
-      <w:r>
-        <w:rPr>
-          <w:lang w:val="en-GB"/>
-        </w:rPr>
-        <w:t>cez</w:t>
-      </w:r>
-      <w:proofErr w:type="spellEnd"/>
-      <w:r>
-        <w:rPr>
-          <w:lang w:val="en-GB"/>
-        </w:rPr>
-        <w:t xml:space="preserve"> ssh</w:t>
+        <w:t>Hľadanie podozrivej activity v auth.log – neúspešné pokusy o prihlásenia a následne prihlásenie cez ssh</w:t>
       </w:r>
     </w:p>
     <w:p>
       <w:pPr>
-        <w:pStyle w:val="ListParagraph"/>
+        <w:pStyle w:val="Odsekzoznamu"/>
         <w:numPr>
           <w:ilvl w:val="0"/>
           <w:numId w:val="48"/>
@@ -634,70 +289,12 @@
           <w:lang w:val="en-GB"/>
         </w:rPr>
       </w:pPr>
-      <w:proofErr w:type="spellStart"/>
       <w:r>
         <w:rPr>
           <w:lang w:val="en-GB"/>
         </w:rPr>
-        <w:t>Analyzovanie</w:t>
-      </w:r>
-      <w:proofErr w:type="spellEnd"/>
-      <w:r>
-        <w:rPr>
-          <w:lang w:val="en-GB"/>
-        </w:rPr>
-        <w:t xml:space="preserve"> </w:t>
-      </w:r>
-      <w:proofErr w:type="spellStart"/>
-      <w:r>
-        <w:rPr>
-          <w:lang w:val="en-GB"/>
-        </w:rPr>
-        <w:t>často</w:t>
-      </w:r>
-      <w:proofErr w:type="spellEnd"/>
-      <w:r>
-        <w:rPr>
-          <w:lang w:val="en-GB"/>
-        </w:rPr>
-        <w:t xml:space="preserve"> </w:t>
-      </w:r>
-      <w:proofErr w:type="spellStart"/>
-      <w:r>
-        <w:rPr>
-          <w:lang w:val="en-GB"/>
-        </w:rPr>
-        <w:t>opakujúcich</w:t>
-      </w:r>
-      <w:proofErr w:type="spellEnd"/>
-      <w:r>
-        <w:rPr>
-          <w:lang w:val="en-GB"/>
-        </w:rPr>
-        <w:t xml:space="preserve"> </w:t>
-      </w:r>
-      <w:proofErr w:type="spellStart"/>
-      <w:r>
-        <w:rPr>
-          <w:lang w:val="en-GB"/>
-        </w:rPr>
-        <w:t>sa</w:t>
-      </w:r>
-      <w:proofErr w:type="spellEnd"/>
-      <w:r>
-        <w:rPr>
-          <w:lang w:val="en-GB"/>
-        </w:rPr>
-        <w:t xml:space="preserve"> IP </w:t>
-      </w:r>
-      <w:proofErr w:type="spellStart"/>
-      <w:r>
-        <w:rPr>
-          <w:lang w:val="en-GB"/>
-        </w:rPr>
-        <w:t>adries</w:t>
-      </w:r>
-      <w:proofErr w:type="spellEnd"/>
+        <w:t>Analyzovanie často opakujúcich sa IP adries</w:t>
+      </w:r>
     </w:p>
     <w:p>
       <w:pPr>
@@ -716,159 +313,11 @@
           <w:lang w:val="en-GB"/>
         </w:rPr>
       </w:pPr>
-      <w:proofErr w:type="spellStart"/>
       <w:r>
         <w:rPr>
           <w:lang w:val="en-GB"/>
         </w:rPr>
-        <w:t>Môžeme</w:t>
-      </w:r>
-      <w:proofErr w:type="spellEnd"/>
-      <w:r>
-        <w:rPr>
-          <w:lang w:val="en-GB"/>
-        </w:rPr>
-        <w:t xml:space="preserve"> </w:t>
-      </w:r>
-      <w:proofErr w:type="spellStart"/>
-      <w:r>
-        <w:rPr>
-          <w:lang w:val="en-GB"/>
-        </w:rPr>
-        <w:t>si</w:t>
-      </w:r>
-      <w:proofErr w:type="spellEnd"/>
-      <w:r>
-        <w:rPr>
-          <w:lang w:val="en-GB"/>
-        </w:rPr>
-        <w:t xml:space="preserve"> </w:t>
-      </w:r>
-      <w:proofErr w:type="spellStart"/>
-      <w:r>
-        <w:rPr>
-          <w:lang w:val="en-GB"/>
-        </w:rPr>
-        <w:t>všimnúť</w:t>
-      </w:r>
-      <w:proofErr w:type="spellEnd"/>
-      <w:r>
-        <w:rPr>
-          <w:lang w:val="en-GB"/>
-        </w:rPr>
-        <w:t xml:space="preserve">, </w:t>
-      </w:r>
-      <w:proofErr w:type="spellStart"/>
-      <w:r>
-        <w:rPr>
-          <w:lang w:val="en-GB"/>
-        </w:rPr>
-        <w:t>že</w:t>
-      </w:r>
-      <w:proofErr w:type="spellEnd"/>
-      <w:r>
-        <w:rPr>
-          <w:lang w:val="en-GB"/>
-        </w:rPr>
-        <w:t xml:space="preserve"> </w:t>
-      </w:r>
-      <w:proofErr w:type="spellStart"/>
-      <w:r>
-        <w:rPr>
-          <w:lang w:val="en-GB"/>
-        </w:rPr>
-        <w:t>častokrát</w:t>
-      </w:r>
-      <w:proofErr w:type="spellEnd"/>
-      <w:r>
-        <w:rPr>
-          <w:lang w:val="en-GB"/>
-        </w:rPr>
-        <w:t xml:space="preserve"> v </w:t>
-      </w:r>
-      <w:proofErr w:type="spellStart"/>
-      <w:r>
-        <w:rPr>
-          <w:lang w:val="en-GB"/>
-        </w:rPr>
-        <w:t>logu</w:t>
-      </w:r>
-      <w:proofErr w:type="spellEnd"/>
-      <w:r>
-        <w:rPr>
-          <w:lang w:val="en-GB"/>
-        </w:rPr>
-        <w:t xml:space="preserve"> </w:t>
-      </w:r>
-      <w:proofErr w:type="spellStart"/>
-      <w:r>
-        <w:rPr>
-          <w:lang w:val="en-GB"/>
-        </w:rPr>
-        <w:t>sa</w:t>
-      </w:r>
-      <w:proofErr w:type="spellEnd"/>
-      <w:r>
-        <w:rPr>
-          <w:lang w:val="en-GB"/>
-        </w:rPr>
-        <w:t xml:space="preserve"> </w:t>
-      </w:r>
-      <w:proofErr w:type="spellStart"/>
-      <w:r>
-        <w:rPr>
-          <w:lang w:val="en-GB"/>
-        </w:rPr>
-        <w:t>vyskytuje</w:t>
-      </w:r>
-      <w:proofErr w:type="spellEnd"/>
-      <w:r>
-        <w:rPr>
-          <w:lang w:val="en-GB"/>
-        </w:rPr>
-        <w:t xml:space="preserve"> </w:t>
-      </w:r>
-      <w:proofErr w:type="spellStart"/>
-      <w:r>
-        <w:rPr>
-          <w:lang w:val="en-GB"/>
-        </w:rPr>
-        <w:t>neúspešné</w:t>
-      </w:r>
-      <w:proofErr w:type="spellEnd"/>
-      <w:r>
-        <w:rPr>
-          <w:lang w:val="en-GB"/>
-        </w:rPr>
-        <w:t xml:space="preserve"> </w:t>
-      </w:r>
-      <w:proofErr w:type="spellStart"/>
-      <w:r>
-        <w:rPr>
-          <w:lang w:val="en-GB"/>
-        </w:rPr>
-        <w:t>prihlásenie</w:t>
-      </w:r>
-      <w:proofErr w:type="spellEnd"/>
-      <w:r>
-        <w:rPr>
-          <w:lang w:val="en-GB"/>
-        </w:rPr>
-        <w:t xml:space="preserve"> z IP </w:t>
-      </w:r>
-      <w:proofErr w:type="spellStart"/>
-      <w:r>
-        <w:rPr>
-          <w:lang w:val="en-GB"/>
-        </w:rPr>
-        <w:t>adresy</w:t>
-      </w:r>
-      <w:proofErr w:type="spellEnd"/>
-      <w:r>
-        <w:rPr>
-          <w:lang w:val="en-GB"/>
-        </w:rPr>
-        <w:t xml:space="preserve"> </w:t>
+        <w:t xml:space="preserve">Môžeme si všimnúť, že častokrát v logu sa vyskytuje neúspešné prihlásenie z IP adresy </w:t>
       </w:r>
       <w:r>
         <w:rPr>
@@ -889,175 +338,7 @@
           <w:lang w:val="en-GB"/>
         </w:rPr>
         <w:br/>
-        <w:t xml:space="preserve">3. </w:t>
-      </w:r>
-      <w:proofErr w:type="spellStart"/>
-      <w:r>
-        <w:rPr>
-          <w:lang w:val="en-GB"/>
-        </w:rPr>
-        <w:t>Nájsť</w:t>
-      </w:r>
-      <w:proofErr w:type="spellEnd"/>
-      <w:r>
-        <w:rPr>
-          <w:lang w:val="en-GB"/>
-        </w:rPr>
-        <w:t xml:space="preserve"> </w:t>
-      </w:r>
-      <w:proofErr w:type="spellStart"/>
-      <w:r>
-        <w:rPr>
-          <w:lang w:val="en-GB"/>
-        </w:rPr>
-        <w:t>riadok</w:t>
-      </w:r>
-      <w:proofErr w:type="spellEnd"/>
-      <w:r>
-        <w:rPr>
-          <w:lang w:val="en-GB"/>
-        </w:rPr>
-        <w:t xml:space="preserve"> v </w:t>
-      </w:r>
-      <w:proofErr w:type="spellStart"/>
-      <w:r>
-        <w:rPr>
-          <w:lang w:val="en-GB"/>
-        </w:rPr>
-        <w:t>logu</w:t>
-      </w:r>
-      <w:proofErr w:type="spellEnd"/>
-      <w:r>
-        <w:rPr>
-          <w:lang w:val="en-GB"/>
-        </w:rPr>
-        <w:t xml:space="preserve"> s </w:t>
-      </w:r>
-      <w:proofErr w:type="spellStart"/>
-      <w:r>
-        <w:rPr>
-          <w:lang w:val="en-GB"/>
-        </w:rPr>
-        <w:t>prihlásením</w:t>
-      </w:r>
-      <w:proofErr w:type="spellEnd"/>
-      <w:r>
-        <w:rPr>
-          <w:lang w:val="en-GB"/>
-        </w:rPr>
-        <w:t xml:space="preserve"> po </w:t>
-      </w:r>
-      <w:proofErr w:type="spellStart"/>
-      <w:r>
-        <w:rPr>
-          <w:lang w:val="en-GB"/>
-        </w:rPr>
-        <w:t>neúspešných</w:t>
-      </w:r>
-      <w:proofErr w:type="spellEnd"/>
-      <w:r>
-        <w:rPr>
-          <w:lang w:val="en-GB"/>
-        </w:rPr>
-        <w:t xml:space="preserve"> </w:t>
-      </w:r>
-      <w:proofErr w:type="spellStart"/>
-      <w:r>
-        <w:rPr>
-          <w:lang w:val="en-GB"/>
-        </w:rPr>
-        <w:t>pokusoch</w:t>
-      </w:r>
-      <w:proofErr w:type="spellEnd"/>
-      <w:r>
-        <w:rPr>
-          <w:lang w:val="en-GB"/>
-        </w:rPr>
-        <w:t xml:space="preserve"> </w:t>
-      </w:r>
-      <w:proofErr w:type="spellStart"/>
-      <w:r>
-        <w:rPr>
-          <w:lang w:val="en-GB"/>
-        </w:rPr>
-        <w:t>prihlásenia</w:t>
-      </w:r>
-      <w:proofErr w:type="spellEnd"/>
-      <w:r>
-        <w:rPr>
-          <w:lang w:val="en-GB"/>
-        </w:rPr>
-        <w:t xml:space="preserve">, </w:t>
-      </w:r>
-      <w:proofErr w:type="spellStart"/>
-      <w:r>
-        <w:rPr>
-          <w:lang w:val="en-GB"/>
-        </w:rPr>
-        <w:t>ktoré</w:t>
-      </w:r>
-      <w:proofErr w:type="spellEnd"/>
-      <w:r>
-        <w:rPr>
-          <w:lang w:val="en-GB"/>
-        </w:rPr>
-        <w:t xml:space="preserve"> bolo </w:t>
-      </w:r>
-      <w:proofErr w:type="spellStart"/>
-      <w:r>
-        <w:rPr>
-          <w:lang w:val="en-GB"/>
-        </w:rPr>
-        <w:t>uskutočnené</w:t>
-      </w:r>
-      <w:proofErr w:type="spellEnd"/>
-      <w:r>
-        <w:rPr>
-          <w:lang w:val="en-GB"/>
-        </w:rPr>
-        <w:t xml:space="preserve"> z </w:t>
-      </w:r>
-      <w:proofErr w:type="spellStart"/>
-      <w:r>
-        <w:rPr>
-          <w:lang w:val="en-GB"/>
-        </w:rPr>
-        <w:t>podozrivej</w:t>
-      </w:r>
-      <w:proofErr w:type="spellEnd"/>
-      <w:r>
-        <w:rPr>
-          <w:lang w:val="en-GB"/>
-        </w:rPr>
-        <w:t xml:space="preserve"> IP </w:t>
-      </w:r>
-      <w:proofErr w:type="spellStart"/>
-      <w:r>
-        <w:rPr>
-          <w:lang w:val="en-GB"/>
-        </w:rPr>
-        <w:t>adresy</w:t>
-      </w:r>
-      <w:proofErr w:type="spellEnd"/>
-      <w:r>
-        <w:rPr>
-          <w:lang w:val="en-GB"/>
-        </w:rPr>
-        <w:t xml:space="preserve"> a </w:t>
-      </w:r>
-      <w:proofErr w:type="spellStart"/>
-      <w:r>
-        <w:rPr>
-          <w:lang w:val="en-GB"/>
-        </w:rPr>
-        <w:t>porovnať</w:t>
-      </w:r>
-      <w:proofErr w:type="spellEnd"/>
-      <w:r>
-        <w:rPr>
-          <w:lang w:val="en-GB"/>
-        </w:rPr>
-        <w:t xml:space="preserve"> s wtmp.txt</w:t>
+        <w:t>3. Nájsť riadok v logu s prihlásením po neúspešných pokusoch prihlásenia, ktoré bolo uskutočnené z podozrivej IP adresy a porovnať s wtmp.txt</w:t>
       </w:r>
       <w:r>
         <w:rPr>
@@ -1076,127 +357,39 @@
           <w:color w:val="747474" w:themeColor="background2" w:themeShade="80"/>
           <w:lang w:val="en-GB"/>
         </w:rPr>
-        <w:t xml:space="preserve">Nov 9 06:32:44 ip-10.50.50.200 </w:t>
-      </w:r>
-      <w:proofErr w:type="spellStart"/>
+        <w:t>Nov 9 06:32:44 ip-10.50.50.200 sshd[2491]: Accepted password for root from 10.10.14.199 port 12345 ssh2</w:t>
+      </w:r>
+      <w:r>
+        <w:rPr>
+          <w:lang w:val="en-GB"/>
+        </w:rPr>
+        <w:br/>
+      </w:r>
+      <w:r>
+        <w:rPr>
+          <w:lang w:val="en-GB"/>
+        </w:rPr>
+        <w:br/>
+        <w:t>To prislúcha tomuto prístupu do systému (z wtmp.txt)</w:t>
+      </w:r>
+      <w:r>
+        <w:rPr>
+          <w:lang w:val="en-GB"/>
+        </w:rPr>
+        <w:br/>
+      </w:r>
+      <w:r>
+        <w:rPr>
+          <w:lang w:val="en-GB"/>
+        </w:rPr>
+        <w:br/>
+      </w:r>
       <w:r>
         <w:rPr>
           <w:color w:val="747474" w:themeColor="background2" w:themeShade="80"/>
           <w:lang w:val="en-GB"/>
         </w:rPr>
-        <w:t>sshd</w:t>
-      </w:r>
-      <w:proofErr w:type="spellEnd"/>
-      <w:r>
-        <w:rPr>
-          <w:color w:val="747474" w:themeColor="background2" w:themeShade="80"/>
-          <w:lang w:val="en-GB"/>
-        </w:rPr>
-        <w:t>[2491]: Accepted password for root from 10.10.14.199 port 12345 ssh2</w:t>
-      </w:r>
-      <w:r>
-        <w:rPr>
-          <w:lang w:val="en-GB"/>
-        </w:rPr>
-        <w:br/>
-      </w:r>
-      <w:r>
-        <w:rPr>
-          <w:lang w:val="en-GB"/>
-        </w:rPr>
-        <w:br/>
-        <w:t xml:space="preserve">To </w:t>
-      </w:r>
-      <w:proofErr w:type="spellStart"/>
-      <w:r>
-        <w:rPr>
-          <w:lang w:val="en-GB"/>
-        </w:rPr>
-        <w:t>prislúcha</w:t>
-      </w:r>
-      <w:proofErr w:type="spellEnd"/>
-      <w:r>
-        <w:rPr>
-          <w:lang w:val="en-GB"/>
-        </w:rPr>
-        <w:t xml:space="preserve"> </w:t>
-      </w:r>
-      <w:proofErr w:type="spellStart"/>
-      <w:r>
-        <w:rPr>
-          <w:lang w:val="en-GB"/>
-        </w:rPr>
-        <w:t>tomuto</w:t>
-      </w:r>
-      <w:proofErr w:type="spellEnd"/>
-      <w:r>
-        <w:rPr>
-          <w:lang w:val="en-GB"/>
-        </w:rPr>
-        <w:t xml:space="preserve"> </w:t>
-      </w:r>
-      <w:proofErr w:type="spellStart"/>
-      <w:r>
-        <w:rPr>
-          <w:lang w:val="en-GB"/>
-        </w:rPr>
-        <w:t>prístupu</w:t>
-      </w:r>
-      <w:proofErr w:type="spellEnd"/>
-      <w:r>
-        <w:rPr>
-          <w:lang w:val="en-GB"/>
-        </w:rPr>
-        <w:t xml:space="preserve"> do </w:t>
-      </w:r>
-      <w:proofErr w:type="spellStart"/>
-      <w:r>
-        <w:rPr>
-          <w:lang w:val="en-GB"/>
-        </w:rPr>
-        <w:t>systému</w:t>
-      </w:r>
-      <w:proofErr w:type="spellEnd"/>
-      <w:r>
-        <w:rPr>
-          <w:lang w:val="en-GB"/>
-        </w:rPr>
-        <w:t xml:space="preserve"> (z wtmp.txt)</w:t>
-      </w:r>
-      <w:r>
-        <w:rPr>
-          <w:lang w:val="en-GB"/>
-        </w:rPr>
-        <w:br/>
-      </w:r>
-      <w:r>
-        <w:rPr>
-          <w:lang w:val="en-GB"/>
-        </w:rPr>
-        <w:br/>
-      </w:r>
-      <w:r>
-        <w:rPr>
-          <w:color w:val="747474" w:themeColor="background2" w:themeShade="80"/>
-          <w:lang w:val="en-GB"/>
-        </w:rPr>
-        <w:t>[7]  [02549] [</w:t>
-      </w:r>
-      <w:proofErr w:type="spellStart"/>
-      <w:r>
-        <w:rPr>
-          <w:color w:val="747474" w:themeColor="background2" w:themeShade="80"/>
-          <w:lang w:val="en-GB"/>
-        </w:rPr>
-        <w:t>ts</w:t>
-      </w:r>
-      <w:proofErr w:type="spellEnd"/>
-      <w:r>
-        <w:rPr>
-          <w:color w:val="747474" w:themeColor="background2" w:themeShade="80"/>
-          <w:lang w:val="en-GB"/>
-        </w:rPr>
-        <w:t>/1]        [root    ] [pts/1       ] [10.10.14.199        ] [10.10.14.199   ] [2024-03-06T06:32:45,387923+00:00]</w:t>
+        <w:t>[7]  [02549] [ts/1]        [root    ] [pts/1       ] [10.10.14.199        ] [10.10.14.199   ] [2024-03-06T06:32:45,387923+00:00]</w:t>
       </w:r>
     </w:p>
     <w:p>
@@ -1224,7 +417,7 @@
     </w:p>
     <w:p>
       <w:pPr>
-        <w:pStyle w:val="ListParagraph"/>
+        <w:pStyle w:val="Odsekzoznamu"/>
         <w:numPr>
           <w:ilvl w:val="0"/>
           <w:numId w:val="47"/>
@@ -1243,227 +436,7 @@
           <w:color w:val="EE0000"/>
           <w:lang w:val="en-US"/>
         </w:rPr>
-        <w:t xml:space="preserve">Ako </w:t>
-      </w:r>
-      <w:proofErr w:type="spellStart"/>
-      <w:r>
-        <w:rPr>
-          <w:b/>
-          <w:bCs/>
-          <w:color w:val="EE0000"/>
-          <w:lang w:val="en-US"/>
-        </w:rPr>
-        <w:t>sa</w:t>
-      </w:r>
-      <w:proofErr w:type="spellEnd"/>
-      <w:r>
-        <w:rPr>
-          <w:b/>
-          <w:bCs/>
-          <w:color w:val="EE0000"/>
-          <w:lang w:val="en-US"/>
-        </w:rPr>
-        <w:t xml:space="preserve"> </w:t>
-      </w:r>
-      <w:proofErr w:type="spellStart"/>
-      <w:r>
-        <w:rPr>
-          <w:b/>
-          <w:bCs/>
-          <w:color w:val="EE0000"/>
-          <w:lang w:val="en-US"/>
-        </w:rPr>
-        <w:t>volal</w:t>
-      </w:r>
-      <w:proofErr w:type="spellEnd"/>
-      <w:r>
-        <w:rPr>
-          <w:b/>
-          <w:bCs/>
-          <w:color w:val="EE0000"/>
-          <w:lang w:val="en-US"/>
-        </w:rPr>
-        <w:t xml:space="preserve"> </w:t>
-      </w:r>
-      <w:proofErr w:type="spellStart"/>
-      <w:r>
-        <w:rPr>
-          <w:b/>
-          <w:bCs/>
-          <w:color w:val="EE0000"/>
-          <w:lang w:val="en-US"/>
-        </w:rPr>
-        <w:t>používateľ</w:t>
-      </w:r>
-      <w:proofErr w:type="spellEnd"/>
-      <w:r>
-        <w:rPr>
-          <w:b/>
-          <w:bCs/>
-          <w:color w:val="EE0000"/>
-          <w:lang w:val="en-US"/>
-        </w:rPr>
-        <w:t xml:space="preserve"> v </w:t>
-      </w:r>
-      <w:proofErr w:type="spellStart"/>
-      <w:r>
-        <w:rPr>
-          <w:b/>
-          <w:bCs/>
-          <w:color w:val="EE0000"/>
-          <w:lang w:val="en-US"/>
-        </w:rPr>
-        <w:t>napadnutom</w:t>
-      </w:r>
-      <w:proofErr w:type="spellEnd"/>
-      <w:r>
-        <w:rPr>
-          <w:b/>
-          <w:bCs/>
-          <w:color w:val="EE0000"/>
-          <w:lang w:val="en-US"/>
-        </w:rPr>
-        <w:t xml:space="preserve"> </w:t>
-      </w:r>
-      <w:proofErr w:type="spellStart"/>
-      <w:r>
-        <w:rPr>
-          <w:b/>
-          <w:bCs/>
-          <w:color w:val="EE0000"/>
-          <w:lang w:val="en-US"/>
-        </w:rPr>
-        <w:t>systéme</w:t>
-      </w:r>
-      <w:proofErr w:type="spellEnd"/>
-      <w:r>
-        <w:rPr>
-          <w:b/>
-          <w:bCs/>
-          <w:color w:val="EE0000"/>
-          <w:lang w:val="en-US"/>
-        </w:rPr>
-        <w:t xml:space="preserve">, </w:t>
-      </w:r>
-      <w:proofErr w:type="spellStart"/>
-      <w:r>
-        <w:rPr>
-          <w:b/>
-          <w:bCs/>
-          <w:color w:val="EE0000"/>
-          <w:lang w:val="en-US"/>
-        </w:rPr>
-        <w:t>ku</w:t>
-      </w:r>
-      <w:proofErr w:type="spellEnd"/>
-      <w:r>
-        <w:rPr>
-          <w:b/>
-          <w:bCs/>
-          <w:color w:val="EE0000"/>
-          <w:lang w:val="en-US"/>
-        </w:rPr>
-        <w:t xml:space="preserve"> </w:t>
-      </w:r>
-      <w:proofErr w:type="spellStart"/>
-      <w:r>
-        <w:rPr>
-          <w:b/>
-          <w:bCs/>
-          <w:color w:val="EE0000"/>
-          <w:lang w:val="en-US"/>
-        </w:rPr>
-        <w:t>ktorému</w:t>
-      </w:r>
-      <w:proofErr w:type="spellEnd"/>
-      <w:r>
-        <w:rPr>
-          <w:b/>
-          <w:bCs/>
-          <w:color w:val="EE0000"/>
-          <w:lang w:val="en-US"/>
-        </w:rPr>
-        <w:t xml:space="preserve"> </w:t>
-      </w:r>
-      <w:proofErr w:type="spellStart"/>
-      <w:r>
-        <w:rPr>
-          <w:b/>
-          <w:bCs/>
-          <w:color w:val="EE0000"/>
-          <w:lang w:val="en-US"/>
-        </w:rPr>
-        <w:t>získal</w:t>
-      </w:r>
-      <w:proofErr w:type="spellEnd"/>
-      <w:r>
-        <w:rPr>
-          <w:b/>
-          <w:bCs/>
-          <w:color w:val="EE0000"/>
-          <w:lang w:val="en-US"/>
-        </w:rPr>
-        <w:t xml:space="preserve"> </w:t>
-      </w:r>
-      <w:proofErr w:type="spellStart"/>
-      <w:r>
-        <w:rPr>
-          <w:b/>
-          <w:bCs/>
-          <w:color w:val="EE0000"/>
-          <w:lang w:val="en-US"/>
-        </w:rPr>
-        <w:t>útočník</w:t>
-      </w:r>
-      <w:proofErr w:type="spellEnd"/>
-      <w:r>
-        <w:rPr>
-          <w:b/>
-          <w:bCs/>
-          <w:color w:val="EE0000"/>
-          <w:lang w:val="en-US"/>
-        </w:rPr>
-        <w:t xml:space="preserve"> po </w:t>
-      </w:r>
-      <w:proofErr w:type="spellStart"/>
-      <w:r>
-        <w:rPr>
-          <w:b/>
-          <w:bCs/>
-          <w:color w:val="EE0000"/>
-          <w:lang w:val="en-US"/>
-        </w:rPr>
-        <w:t>prelomení</w:t>
-      </w:r>
-      <w:proofErr w:type="spellEnd"/>
-      <w:r>
-        <w:rPr>
-          <w:b/>
-          <w:bCs/>
-          <w:color w:val="EE0000"/>
-          <w:lang w:val="en-US"/>
-        </w:rPr>
-        <w:t xml:space="preserve"> </w:t>
-      </w:r>
-      <w:proofErr w:type="spellStart"/>
-      <w:r>
-        <w:rPr>
-          <w:b/>
-          <w:bCs/>
-          <w:color w:val="EE0000"/>
-          <w:lang w:val="en-US"/>
-        </w:rPr>
-        <w:t>prístup</w:t>
-      </w:r>
-      <w:proofErr w:type="spellEnd"/>
-      <w:r>
-        <w:rPr>
-          <w:b/>
-          <w:bCs/>
-          <w:color w:val="EE0000"/>
-          <w:lang w:val="en-US"/>
-        </w:rPr>
-        <w:t>?</w:t>
+        <w:t>Ako sa volal používateľ v napadnutom systéme, ku ktorému získal útočník po prelomení prístup?</w:t>
       </w:r>
     </w:p>
     <w:p>
@@ -1486,42 +459,12 @@
           <w:lang w:val="en-GB"/>
         </w:rPr>
       </w:pPr>
-      <w:proofErr w:type="spellStart"/>
       <w:r>
         <w:rPr>
           <w:lang w:val="en-GB"/>
         </w:rPr>
-        <w:t>Používateľ</w:t>
-      </w:r>
-      <w:proofErr w:type="spellEnd"/>
-      <w:r>
-        <w:rPr>
-          <w:lang w:val="en-GB"/>
-        </w:rPr>
-        <w:t xml:space="preserve"> </w:t>
-      </w:r>
-      <w:proofErr w:type="spellStart"/>
-      <w:r>
-        <w:rPr>
-          <w:lang w:val="en-GB"/>
-        </w:rPr>
-        <w:t>sa</w:t>
-      </w:r>
-      <w:proofErr w:type="spellEnd"/>
-      <w:r>
-        <w:rPr>
-          <w:lang w:val="en-GB"/>
-        </w:rPr>
-        <w:t xml:space="preserve"> </w:t>
-      </w:r>
-      <w:proofErr w:type="spellStart"/>
-      <w:r>
-        <w:rPr>
-          <w:lang w:val="en-GB"/>
-        </w:rPr>
-        <w:t>volal</w:t>
-      </w:r>
-      <w:proofErr w:type="spellEnd"/>
+        <w:t>Používateľ sa volal</w:t>
+      </w:r>
       <w:r>
         <w:rPr>
           <w:b/>
@@ -1550,61 +493,11 @@
           <w:lang w:val="en-GB"/>
         </w:rPr>
       </w:pPr>
-      <w:proofErr w:type="spellStart"/>
       <w:r>
         <w:rPr>
           <w:lang w:val="en-GB"/>
         </w:rPr>
-        <w:t>Vyplýva</w:t>
-      </w:r>
-      <w:proofErr w:type="spellEnd"/>
-      <w:r>
-        <w:rPr>
-          <w:lang w:val="en-GB"/>
-        </w:rPr>
-        <w:t xml:space="preserve"> to z </w:t>
-      </w:r>
-      <w:proofErr w:type="spellStart"/>
-      <w:r>
-        <w:rPr>
-          <w:lang w:val="en-GB"/>
-        </w:rPr>
-        <w:t>extrahovaných</w:t>
-      </w:r>
-      <w:proofErr w:type="spellEnd"/>
-      <w:r>
-        <w:rPr>
-          <w:lang w:val="en-GB"/>
-        </w:rPr>
-        <w:t xml:space="preserve"> </w:t>
-      </w:r>
-      <w:proofErr w:type="spellStart"/>
-      <w:r>
-        <w:rPr>
-          <w:lang w:val="en-GB"/>
-        </w:rPr>
-        <w:t>riadkov</w:t>
-      </w:r>
-      <w:proofErr w:type="spellEnd"/>
-      <w:r>
-        <w:rPr>
-          <w:lang w:val="en-GB"/>
-        </w:rPr>
-        <w:t xml:space="preserve"> v </w:t>
-      </w:r>
-      <w:proofErr w:type="spellStart"/>
-      <w:r>
-        <w:rPr>
-          <w:lang w:val="en-GB"/>
-        </w:rPr>
-        <w:t>úlohe</w:t>
-      </w:r>
-      <w:proofErr w:type="spellEnd"/>
-      <w:r>
-        <w:rPr>
-          <w:lang w:val="en-GB"/>
-        </w:rPr>
-        <w:t xml:space="preserve"> a</w:t>
+        <w:t>Vyplýva to z extrahovaných riadkov v úlohe a</w:t>
       </w:r>
     </w:p>
     <w:p>
@@ -1617,7 +510,7 @@
     </w:p>
     <w:p>
       <w:pPr>
-        <w:pStyle w:val="ListParagraph"/>
+        <w:pStyle w:val="Odsekzoznamu"/>
         <w:numPr>
           <w:ilvl w:val="0"/>
           <w:numId w:val="47"/>
@@ -1636,187 +529,7 @@
           <w:color w:val="EE0000"/>
           <w:lang w:val="en-US"/>
         </w:rPr>
-        <w:t xml:space="preserve">V </w:t>
-      </w:r>
-      <w:proofErr w:type="spellStart"/>
-      <w:r>
-        <w:rPr>
-          <w:b/>
-          <w:bCs/>
-          <w:color w:val="EE0000"/>
-          <w:lang w:val="en-US"/>
-        </w:rPr>
-        <w:t>akom</w:t>
-      </w:r>
-      <w:proofErr w:type="spellEnd"/>
-      <w:r>
-        <w:rPr>
-          <w:b/>
-          <w:bCs/>
-          <w:color w:val="EE0000"/>
-          <w:lang w:val="en-US"/>
-        </w:rPr>
-        <w:t xml:space="preserve"> </w:t>
-      </w:r>
-      <w:proofErr w:type="spellStart"/>
-      <w:r>
-        <w:rPr>
-          <w:b/>
-          <w:bCs/>
-          <w:color w:val="EE0000"/>
-          <w:lang w:val="en-US"/>
-        </w:rPr>
-        <w:t>časovom</w:t>
-      </w:r>
-      <w:proofErr w:type="spellEnd"/>
-      <w:r>
-        <w:rPr>
-          <w:b/>
-          <w:bCs/>
-          <w:color w:val="EE0000"/>
-          <w:lang w:val="en-US"/>
-        </w:rPr>
-        <w:t xml:space="preserve"> bode </w:t>
-      </w:r>
-      <w:proofErr w:type="spellStart"/>
-      <w:r>
-        <w:rPr>
-          <w:b/>
-          <w:bCs/>
-          <w:color w:val="EE0000"/>
-          <w:lang w:val="en-US"/>
-        </w:rPr>
-        <w:t>sa</w:t>
-      </w:r>
-      <w:proofErr w:type="spellEnd"/>
-      <w:r>
-        <w:rPr>
-          <w:b/>
-          <w:bCs/>
-          <w:color w:val="EE0000"/>
-          <w:lang w:val="en-US"/>
-        </w:rPr>
-        <w:t xml:space="preserve"> </w:t>
-      </w:r>
-      <w:proofErr w:type="spellStart"/>
-      <w:r>
-        <w:rPr>
-          <w:b/>
-          <w:bCs/>
-          <w:color w:val="EE0000"/>
-          <w:lang w:val="en-US"/>
-        </w:rPr>
-        <w:t>podarilo</w:t>
-      </w:r>
-      <w:proofErr w:type="spellEnd"/>
-      <w:r>
-        <w:rPr>
-          <w:b/>
-          <w:bCs/>
-          <w:color w:val="EE0000"/>
-          <w:lang w:val="en-US"/>
-        </w:rPr>
-        <w:t xml:space="preserve"> </w:t>
-      </w:r>
-      <w:proofErr w:type="spellStart"/>
-      <w:r>
-        <w:rPr>
-          <w:b/>
-          <w:bCs/>
-          <w:color w:val="EE0000"/>
-          <w:lang w:val="en-US"/>
-        </w:rPr>
-        <w:t>útočníkovi</w:t>
-      </w:r>
-      <w:proofErr w:type="spellEnd"/>
-      <w:r>
-        <w:rPr>
-          <w:b/>
-          <w:bCs/>
-          <w:color w:val="EE0000"/>
-          <w:lang w:val="en-US"/>
-        </w:rPr>
-        <w:t xml:space="preserve"> </w:t>
-      </w:r>
-      <w:proofErr w:type="spellStart"/>
-      <w:r>
-        <w:rPr>
-          <w:b/>
-          <w:bCs/>
-          <w:color w:val="EE0000"/>
-          <w:lang w:val="en-US"/>
-        </w:rPr>
-        <w:t>prihlásiť</w:t>
-      </w:r>
-      <w:proofErr w:type="spellEnd"/>
-      <w:r>
-        <w:rPr>
-          <w:b/>
-          <w:bCs/>
-          <w:color w:val="EE0000"/>
-          <w:lang w:val="en-US"/>
-        </w:rPr>
-        <w:t xml:space="preserve"> </w:t>
-      </w:r>
-      <w:proofErr w:type="spellStart"/>
-      <w:r>
-        <w:rPr>
-          <w:b/>
-          <w:bCs/>
-          <w:color w:val="EE0000"/>
-          <w:lang w:val="en-US"/>
-        </w:rPr>
-        <w:t>na</w:t>
-      </w:r>
-      <w:proofErr w:type="spellEnd"/>
-      <w:r>
-        <w:rPr>
-          <w:b/>
-          <w:bCs/>
-          <w:color w:val="EE0000"/>
-          <w:lang w:val="en-US"/>
-        </w:rPr>
-        <w:t xml:space="preserve"> </w:t>
-      </w:r>
-      <w:proofErr w:type="spellStart"/>
-      <w:r>
-        <w:rPr>
-          <w:b/>
-          <w:bCs/>
-          <w:color w:val="EE0000"/>
-          <w:lang w:val="en-US"/>
-        </w:rPr>
-        <w:t>zraniteľný</w:t>
-      </w:r>
-      <w:proofErr w:type="spellEnd"/>
-      <w:r>
-        <w:rPr>
-          <w:b/>
-          <w:bCs/>
-          <w:color w:val="EE0000"/>
-          <w:lang w:val="en-US"/>
-        </w:rPr>
-        <w:t xml:space="preserve"> </w:t>
-      </w:r>
-      <w:proofErr w:type="spellStart"/>
-      <w:r>
-        <w:rPr>
-          <w:b/>
-          <w:bCs/>
-          <w:color w:val="EE0000"/>
-          <w:lang w:val="en-US"/>
-        </w:rPr>
-        <w:t>softvér</w:t>
-      </w:r>
-      <w:proofErr w:type="spellEnd"/>
-      <w:r>
-        <w:rPr>
-          <w:b/>
-          <w:bCs/>
-          <w:color w:val="EE0000"/>
-          <w:lang w:val="en-US"/>
-        </w:rPr>
-        <w:t>?</w:t>
+        <w:t>V akom časovom bode sa podarilo útočníkovi prihlásiť na zraniteľný softvér?</w:t>
       </w:r>
     </w:p>
     <w:p>
@@ -1847,357 +560,7 @@
         <w:rPr>
           <w:lang w:val="en-GB"/>
         </w:rPr>
-        <w:t xml:space="preserve"> – </w:t>
-      </w:r>
-      <w:proofErr w:type="spellStart"/>
-      <w:r>
-        <w:rPr>
-          <w:lang w:val="en-GB"/>
-        </w:rPr>
-        <w:t>znova</w:t>
-      </w:r>
-      <w:proofErr w:type="spellEnd"/>
-      <w:r>
-        <w:rPr>
-          <w:lang w:val="en-GB"/>
-        </w:rPr>
-        <w:t xml:space="preserve"> </w:t>
-      </w:r>
-      <w:proofErr w:type="spellStart"/>
-      <w:r>
-        <w:rPr>
-          <w:lang w:val="en-GB"/>
-        </w:rPr>
-        <w:t>vyplýva</w:t>
-      </w:r>
-      <w:proofErr w:type="spellEnd"/>
-      <w:r>
-        <w:rPr>
-          <w:lang w:val="en-GB"/>
-        </w:rPr>
-        <w:t xml:space="preserve"> z </w:t>
-      </w:r>
-      <w:proofErr w:type="spellStart"/>
-      <w:r>
-        <w:rPr>
-          <w:lang w:val="en-GB"/>
-        </w:rPr>
-        <w:t>extrahovaných</w:t>
-      </w:r>
-      <w:proofErr w:type="spellEnd"/>
-      <w:r>
-        <w:rPr>
-          <w:lang w:val="en-GB"/>
-        </w:rPr>
-        <w:t xml:space="preserve"> </w:t>
-      </w:r>
-      <w:proofErr w:type="spellStart"/>
-      <w:r>
-        <w:rPr>
-          <w:lang w:val="en-GB"/>
-        </w:rPr>
-        <w:t>riadkov</w:t>
-      </w:r>
-      <w:proofErr w:type="spellEnd"/>
-      <w:r>
-        <w:rPr>
-          <w:lang w:val="en-GB"/>
-        </w:rPr>
-        <w:t xml:space="preserve">. V auth.txt </w:t>
-      </w:r>
-      <w:proofErr w:type="spellStart"/>
-      <w:r>
-        <w:rPr>
-          <w:lang w:val="en-GB"/>
-        </w:rPr>
-        <w:t>môžeme</w:t>
-      </w:r>
-      <w:proofErr w:type="spellEnd"/>
-      <w:r>
-        <w:rPr>
-          <w:lang w:val="en-GB"/>
-        </w:rPr>
-        <w:t xml:space="preserve"> </w:t>
-      </w:r>
-      <w:proofErr w:type="spellStart"/>
-      <w:r>
-        <w:rPr>
-          <w:lang w:val="en-GB"/>
-        </w:rPr>
-        <w:t>vidieť</w:t>
-      </w:r>
-      <w:proofErr w:type="spellEnd"/>
-      <w:r>
-        <w:rPr>
-          <w:lang w:val="en-GB"/>
-        </w:rPr>
-        <w:t xml:space="preserve">, </w:t>
-      </w:r>
-      <w:proofErr w:type="spellStart"/>
-      <w:r>
-        <w:rPr>
-          <w:lang w:val="en-GB"/>
-        </w:rPr>
-        <w:t>že</w:t>
-      </w:r>
-      <w:proofErr w:type="spellEnd"/>
-      <w:r>
-        <w:rPr>
-          <w:lang w:val="en-GB"/>
-        </w:rPr>
-        <w:t xml:space="preserve"> </w:t>
-      </w:r>
-      <w:proofErr w:type="spellStart"/>
-      <w:r>
-        <w:rPr>
-          <w:lang w:val="en-GB"/>
-        </w:rPr>
-        <w:t>útočník</w:t>
-      </w:r>
-      <w:proofErr w:type="spellEnd"/>
-      <w:r>
-        <w:rPr>
-          <w:lang w:val="en-GB"/>
-        </w:rPr>
-        <w:t xml:space="preserve"> po </w:t>
-      </w:r>
-      <w:proofErr w:type="spellStart"/>
-      <w:r>
-        <w:rPr>
-          <w:lang w:val="en-GB"/>
-        </w:rPr>
-        <w:t>niekoľkých</w:t>
-      </w:r>
-      <w:proofErr w:type="spellEnd"/>
-      <w:r>
-        <w:rPr>
-          <w:lang w:val="en-GB"/>
-        </w:rPr>
-        <w:t xml:space="preserve"> </w:t>
-      </w:r>
-      <w:proofErr w:type="spellStart"/>
-      <w:r>
-        <w:rPr>
-          <w:lang w:val="en-GB"/>
-        </w:rPr>
-        <w:t>neúspešných</w:t>
-      </w:r>
-      <w:proofErr w:type="spellEnd"/>
-      <w:r>
-        <w:rPr>
-          <w:lang w:val="en-GB"/>
-        </w:rPr>
-        <w:t xml:space="preserve"> </w:t>
-      </w:r>
-      <w:proofErr w:type="spellStart"/>
-      <w:r>
-        <w:rPr>
-          <w:lang w:val="en-GB"/>
-        </w:rPr>
-        <w:t>pokusoch</w:t>
-      </w:r>
-      <w:proofErr w:type="spellEnd"/>
-      <w:r>
-        <w:rPr>
-          <w:lang w:val="en-GB"/>
-        </w:rPr>
-        <w:t xml:space="preserve"> o </w:t>
-      </w:r>
-      <w:proofErr w:type="spellStart"/>
-      <w:r>
-        <w:rPr>
-          <w:lang w:val="en-GB"/>
-        </w:rPr>
-        <w:t>prihlásenie</w:t>
-      </w:r>
-      <w:proofErr w:type="spellEnd"/>
-      <w:r>
-        <w:rPr>
-          <w:lang w:val="en-GB"/>
-        </w:rPr>
-        <w:t xml:space="preserve"> </w:t>
-      </w:r>
-      <w:proofErr w:type="spellStart"/>
-      <w:r>
-        <w:rPr>
-          <w:lang w:val="en-GB"/>
-        </w:rPr>
-        <w:t>sa</w:t>
-      </w:r>
-      <w:proofErr w:type="spellEnd"/>
-      <w:r>
-        <w:rPr>
-          <w:lang w:val="en-GB"/>
-        </w:rPr>
-        <w:t xml:space="preserve"> </w:t>
-      </w:r>
-      <w:proofErr w:type="spellStart"/>
-      <w:r>
-        <w:rPr>
-          <w:lang w:val="en-GB"/>
-        </w:rPr>
-        <w:t>prihlásil</w:t>
-      </w:r>
-      <w:proofErr w:type="spellEnd"/>
-      <w:r>
-        <w:rPr>
-          <w:lang w:val="en-GB"/>
-        </w:rPr>
-        <w:t xml:space="preserve"> </w:t>
-      </w:r>
-      <w:proofErr w:type="spellStart"/>
-      <w:r>
-        <w:rPr>
-          <w:lang w:val="en-GB"/>
-        </w:rPr>
-        <w:t>ako</w:t>
-      </w:r>
-      <w:proofErr w:type="spellEnd"/>
-      <w:r>
-        <w:rPr>
-          <w:lang w:val="en-GB"/>
-        </w:rPr>
-        <w:t xml:space="preserve"> root. V </w:t>
-      </w:r>
-      <w:proofErr w:type="spellStart"/>
-      <w:r>
-        <w:rPr>
-          <w:lang w:val="en-GB"/>
-        </w:rPr>
-        <w:t>súbore</w:t>
-      </w:r>
-      <w:proofErr w:type="spellEnd"/>
-      <w:r>
-        <w:rPr>
-          <w:lang w:val="en-GB"/>
-        </w:rPr>
-        <w:t xml:space="preserve"> </w:t>
-      </w:r>
-      <w:proofErr w:type="spellStart"/>
-      <w:r>
-        <w:rPr>
-          <w:lang w:val="en-GB"/>
-        </w:rPr>
-        <w:t>wtmp</w:t>
-      </w:r>
-      <w:proofErr w:type="spellEnd"/>
-      <w:r>
-        <w:rPr>
-          <w:lang w:val="en-GB"/>
-        </w:rPr>
-        <w:t xml:space="preserve"> </w:t>
-      </w:r>
-      <w:proofErr w:type="spellStart"/>
-      <w:r>
-        <w:rPr>
-          <w:lang w:val="en-GB"/>
-        </w:rPr>
-        <w:t>môžeme</w:t>
-      </w:r>
-      <w:proofErr w:type="spellEnd"/>
-      <w:r>
-        <w:rPr>
-          <w:lang w:val="en-GB"/>
-        </w:rPr>
-        <w:t xml:space="preserve"> </w:t>
-      </w:r>
-      <w:proofErr w:type="spellStart"/>
-      <w:r>
-        <w:rPr>
-          <w:lang w:val="en-GB"/>
-        </w:rPr>
-        <w:t>vidieť</w:t>
-      </w:r>
-      <w:proofErr w:type="spellEnd"/>
-      <w:r>
-        <w:rPr>
-          <w:lang w:val="en-GB"/>
-        </w:rPr>
-        <w:t xml:space="preserve"> </w:t>
-      </w:r>
-      <w:proofErr w:type="spellStart"/>
-      <w:r>
-        <w:rPr>
-          <w:lang w:val="en-GB"/>
-        </w:rPr>
-        <w:t>začiatok</w:t>
-      </w:r>
-      <w:proofErr w:type="spellEnd"/>
-      <w:r>
-        <w:rPr>
-          <w:lang w:val="en-GB"/>
-        </w:rPr>
-        <w:t xml:space="preserve"> session v tom </w:t>
-      </w:r>
-      <w:proofErr w:type="spellStart"/>
-      <w:r>
-        <w:rPr>
-          <w:lang w:val="en-GB"/>
-        </w:rPr>
-        <w:t>istom</w:t>
-      </w:r>
-      <w:proofErr w:type="spellEnd"/>
-      <w:r>
-        <w:rPr>
-          <w:lang w:val="en-GB"/>
-        </w:rPr>
-        <w:t xml:space="preserve"> </w:t>
-      </w:r>
-      <w:proofErr w:type="spellStart"/>
-      <w:r>
-        <w:rPr>
-          <w:lang w:val="en-GB"/>
-        </w:rPr>
-        <w:t>čase</w:t>
-      </w:r>
-      <w:proofErr w:type="spellEnd"/>
-      <w:r>
-        <w:rPr>
-          <w:lang w:val="en-GB"/>
-        </w:rPr>
-        <w:t xml:space="preserve"> pre </w:t>
-      </w:r>
-      <w:proofErr w:type="spellStart"/>
-      <w:r>
-        <w:rPr>
-          <w:lang w:val="en-GB"/>
-        </w:rPr>
-        <w:t>používateľa</w:t>
-      </w:r>
-      <w:proofErr w:type="spellEnd"/>
-      <w:r>
-        <w:rPr>
-          <w:lang w:val="en-GB"/>
-        </w:rPr>
-        <w:t xml:space="preserve"> root z </w:t>
-      </w:r>
-      <w:proofErr w:type="spellStart"/>
-      <w:r>
-        <w:rPr>
-          <w:lang w:val="en-GB"/>
-        </w:rPr>
-        <w:t>ip</w:t>
-      </w:r>
-      <w:proofErr w:type="spellEnd"/>
-      <w:r>
-        <w:rPr>
-          <w:lang w:val="en-GB"/>
-        </w:rPr>
-        <w:t xml:space="preserve"> </w:t>
-      </w:r>
-      <w:proofErr w:type="spellStart"/>
-      <w:r>
-        <w:rPr>
-          <w:lang w:val="en-GB"/>
-        </w:rPr>
-        <w:t>adresy</w:t>
-      </w:r>
-      <w:proofErr w:type="spellEnd"/>
-      <w:r>
-        <w:rPr>
-          <w:lang w:val="en-GB"/>
-        </w:rPr>
-        <w:t xml:space="preserve"> 10.10.14.199</w:t>
+        <w:t xml:space="preserve"> – znova vyplýva z extrahovaných riadkov. V auth.txt môžeme vidieť, že útočník po niekoľkých neúspešných pokusoch o prihlásenie sa prihlásil ako root. V súbore wtmp môžeme vidieť začiatok session v tom istom čase pre používateľa root z ip adresy 10.10.14.199</w:t>
       </w:r>
     </w:p>
     <w:p>
@@ -2210,7 +573,7 @@
     </w:p>
     <w:p>
       <w:pPr>
-        <w:pStyle w:val="ListParagraph"/>
+        <w:pStyle w:val="Odsekzoznamu"/>
         <w:numPr>
           <w:ilvl w:val="0"/>
           <w:numId w:val="47"/>
@@ -2230,19 +593,135 @@
           <w:color w:val="EE0000"/>
           <w:lang w:val="en-US"/>
         </w:rPr>
-        <w:t xml:space="preserve">Po </w:t>
-      </w:r>
-      <w:proofErr w:type="spellStart"/>
-      <w:r>
+        <w:t>Po úspešnom prihlásení následne útočník pridal nového používateľa do systému a nastavil pre neho vyššie oprávnenia. Ako sa volal tento pridaný používateľ?</w:t>
+      </w:r>
+    </w:p>
+    <w:p>
+      <w:pPr>
+        <w:spacing w:after="0" w:line="240" w:lineRule="auto"/>
+        <w:ind w:left="283"/>
+        <w:rPr>
+          <w:lang w:val="en-GB"/>
+        </w:rPr>
+      </w:pPr>
+    </w:p>
+    <w:p>
+      <w:pPr>
+        <w:spacing w:after="0" w:line="240" w:lineRule="auto"/>
+        <w:ind w:left="283"/>
+        <w:rPr>
+          <w:lang w:val="en-GB"/>
+        </w:rPr>
+      </w:pPr>
+      <w:r>
+        <w:rPr>
+          <w:lang w:val="en-GB"/>
+        </w:rPr>
+        <w:t>V nasledovnom riadku</w:t>
+      </w:r>
+    </w:p>
+    <w:p>
+      <w:pPr>
+        <w:spacing w:after="0" w:line="240" w:lineRule="auto"/>
+        <w:ind w:left="283"/>
+        <w:rPr>
+          <w:lang w:val="en-GB"/>
+        </w:rPr>
+      </w:pPr>
+    </w:p>
+    <w:p>
+      <w:pPr>
+        <w:spacing w:after="0" w:line="240" w:lineRule="auto"/>
+        <w:ind w:left="283"/>
+        <w:rPr>
+          <w:color w:val="747474" w:themeColor="background2" w:themeShade="80"/>
+          <w:lang w:val="en-GB"/>
+        </w:rPr>
+      </w:pPr>
+      <w:r>
+        <w:rPr>
+          <w:color w:val="747474" w:themeColor="background2" w:themeShade="80"/>
+          <w:lang w:val="en-GB"/>
+        </w:rPr>
+        <w:lastRenderedPageBreak/>
+        <w:t>Nov 9 06:34:18 ip-10.50.50.200 useradd[2592]: new user: name=stb, UID=1002, GID=1002, home=/home/stb, shell=/bin/bash, from=/dev/pts/1</w:t>
+      </w:r>
+    </w:p>
+    <w:p>
+      <w:pPr>
+        <w:spacing w:after="0" w:line="240" w:lineRule="auto"/>
+        <w:ind w:left="283"/>
+        <w:rPr>
+          <w:lang w:val="en-GB"/>
+        </w:rPr>
+      </w:pPr>
+    </w:p>
+    <w:p>
+      <w:pPr>
+        <w:spacing w:after="0" w:line="240" w:lineRule="auto"/>
+        <w:ind w:left="283"/>
+        <w:rPr>
+          <w:lang w:val="en-GB"/>
+        </w:rPr>
+      </w:pPr>
+      <w:r>
+        <w:rPr>
+          <w:lang w:val="en-GB"/>
+        </w:rPr>
+        <w:t>môžeme vidieť, že útočník pridal používateľa stb. Následne ho pridal do skupiny sudo, čím mu zvýšil oprávnenia</w:t>
+      </w:r>
+    </w:p>
+    <w:p>
+      <w:pPr>
+        <w:spacing w:after="0" w:line="240" w:lineRule="auto"/>
+        <w:ind w:left="283"/>
+        <w:rPr>
+          <w:lang w:val="en-GB"/>
+        </w:rPr>
+      </w:pPr>
+    </w:p>
+    <w:p>
+      <w:pPr>
+        <w:spacing w:after="0" w:line="240" w:lineRule="auto"/>
+        <w:ind w:left="283"/>
+        <w:rPr>
+          <w:color w:val="747474" w:themeColor="background2" w:themeShade="80"/>
+          <w:lang w:val="en-GB"/>
+        </w:rPr>
+      </w:pPr>
+      <w:r>
+        <w:rPr>
+          <w:color w:val="747474" w:themeColor="background2" w:themeShade="80"/>
+          <w:lang w:val="en-GB"/>
+        </w:rPr>
+        <w:t>Nov 9 06:35:15 ip-10.50.50.200 usermod[2628]: add 'stb' to group 'sudo'</w:t>
+      </w:r>
+    </w:p>
+    <w:p>
+      <w:pPr>
+        <w:spacing w:after="0" w:line="240" w:lineRule="auto"/>
+        <w:ind w:left="283"/>
+        <w:rPr>
+          <w:color w:val="747474" w:themeColor="background2" w:themeShade="80"/>
+          <w:lang w:val="en-GB"/>
+        </w:rPr>
+      </w:pPr>
+    </w:p>
+    <w:p>
+      <w:pPr>
+        <w:pStyle w:val="Odsekzoznamu"/>
+        <w:numPr>
+          <w:ilvl w:val="0"/>
+          <w:numId w:val="47"/>
+        </w:numPr>
+        <w:spacing w:after="0" w:line="240" w:lineRule="auto"/>
         <w:rPr>
           <w:b/>
           <w:bCs/>
           <w:color w:val="EE0000"/>
           <w:lang w:val="en-US"/>
         </w:rPr>
-        <w:t>úspešnom</w:t>
-      </w:r>
-      <w:proofErr w:type="spellEnd"/>
+      </w:pPr>
       <w:r>
         <w:rPr>
           <w:b/>
@@ -2250,9 +729,8 @@
           <w:color w:val="EE0000"/>
           <w:lang w:val="en-US"/>
         </w:rPr>
-        <w:t xml:space="preserve"> </w:t>
-      </w:r>
-      <w:proofErr w:type="spellStart"/>
+        <w:t xml:space="preserve">Po </w:t>
+      </w:r>
       <w:r>
         <w:rPr>
           <w:b/>
@@ -2260,9 +738,8 @@
           <w:color w:val="EE0000"/>
           <w:lang w:val="en-US"/>
         </w:rPr>
-        <w:t>prihlásení</w:t>
-      </w:r>
-      <w:proofErr w:type="spellEnd"/>
+        <w:t>vytvorení nového používateľa sa útočník následne prihlásil (otázka</w:t>
+      </w:r>
       <w:r>
         <w:rPr>
           <w:b/>
@@ -2270,9 +747,8 @@
           <w:color w:val="EE0000"/>
           <w:lang w:val="en-US"/>
         </w:rPr>
-        <w:t xml:space="preserve"> </w:t>
-      </w:r>
-      <w:proofErr w:type="spellStart"/>
+        <w:t xml:space="preserve"> e)</w:t>
+      </w:r>
       <w:r>
         <w:rPr>
           <w:b/>
@@ -2280,9 +756,8 @@
           <w:color w:val="EE0000"/>
           <w:lang w:val="en-US"/>
         </w:rPr>
-        <w:t>následne</w:t>
-      </w:r>
-      <w:proofErr w:type="spellEnd"/>
+        <w:t>) a využil jeho</w:t>
+      </w:r>
       <w:r>
         <w:rPr>
           <w:b/>
@@ -2292,7 +767,6 @@
         </w:rPr>
         <w:t xml:space="preserve"> </w:t>
       </w:r>
-      <w:proofErr w:type="spellStart"/>
       <w:r>
         <w:rPr>
           <w:b/>
@@ -2300,9 +774,8 @@
           <w:color w:val="EE0000"/>
           <w:lang w:val="en-US"/>
         </w:rPr>
-        <w:t>útočník</w:t>
-      </w:r>
-      <w:proofErr w:type="spellEnd"/>
+        <w:t>oprávnenia na stiahnutie súboru z webu. Napíšte</w:t>
+      </w:r>
       <w:r>
         <w:rPr>
           <w:b/>
@@ -2312,7 +785,6 @@
         </w:rPr>
         <w:t xml:space="preserve"> </w:t>
       </w:r>
-      <w:proofErr w:type="spellStart"/>
       <w:r>
         <w:rPr>
           <w:b/>
@@ -2320,29 +792,175 @@
           <w:color w:val="EE0000"/>
           <w:lang w:val="en-US"/>
         </w:rPr>
-        <w:t>pridal</w:t>
-      </w:r>
-      <w:proofErr w:type="spellEnd"/>
-      <w:r>
+        <w:t>celý príkaz aj s cestou k tomuto súboru.</w:t>
+      </w:r>
+    </w:p>
+    <w:p>
+      <w:pPr>
+        <w:spacing w:after="0" w:line="240" w:lineRule="auto"/>
+        <w:ind w:left="283"/>
         <w:rPr>
           <w:b/>
           <w:bCs/>
           <w:color w:val="EE0000"/>
           <w:lang w:val="en-US"/>
         </w:rPr>
-        <w:t xml:space="preserve"> </w:t>
-      </w:r>
-      <w:proofErr w:type="spellStart"/>
-      <w:r>
+      </w:pPr>
+      <w:r>
+        <w:rPr>
+          <w:lang w:val="en-GB"/>
+        </w:rPr>
+        <w:t>Útočník sa prihlásil pod užívateľom stb:</w:t>
+      </w:r>
+    </w:p>
+    <w:p>
+      <w:pPr>
+        <w:spacing w:after="0" w:line="240" w:lineRule="auto"/>
+        <w:ind w:left="283"/>
+        <w:rPr>
+          <w:color w:val="747474" w:themeColor="background2" w:themeShade="80"/>
+          <w:lang w:val="en-GB"/>
+        </w:rPr>
+      </w:pPr>
+      <w:r>
+        <w:rPr>
+          <w:color w:val="747474" w:themeColor="background2" w:themeShade="80"/>
+          <w:lang w:val="en-GB"/>
+        </w:rPr>
+        <w:t>(auth.log)</w:t>
+      </w:r>
+      <w:r>
+        <w:rPr>
+          <w:color w:val="747474" w:themeColor="background2" w:themeShade="80"/>
+          <w:lang w:val="en-GB"/>
+        </w:rPr>
+        <w:tab/>
+      </w:r>
+      <w:r>
+        <w:rPr>
+          <w:color w:val="747474" w:themeColor="background2" w:themeShade="80"/>
+          <w:lang w:val="en-GB"/>
+        </w:rPr>
+        <w:t>Nov 9 06:37:34 ip-10.50.50.200 sshd[2667]: Accepted password for stb from 10.10.14.199 port 43260 ssh2</w:t>
+      </w:r>
+    </w:p>
+    <w:p>
+      <w:pPr>
+        <w:spacing w:after="0" w:line="240" w:lineRule="auto"/>
+        <w:ind w:left="283"/>
+        <w:rPr>
+          <w:color w:val="747474" w:themeColor="background2" w:themeShade="80"/>
+          <w:lang w:val="en-GB"/>
+        </w:rPr>
+      </w:pPr>
+      <w:r>
+        <w:rPr>
+          <w:color w:val="747474" w:themeColor="background2" w:themeShade="80"/>
+          <w:lang w:val="en-GB"/>
+        </w:rPr>
+        <w:t>(wtmp.txt)</w:t>
+      </w:r>
+      <w:r>
+        <w:rPr>
+          <w:color w:val="747474" w:themeColor="background2" w:themeShade="80"/>
+          <w:lang w:val="en-GB"/>
+        </w:rPr>
+        <w:tab/>
+      </w:r>
+      <w:r>
+        <w:rPr>
+          <w:color w:val="747474" w:themeColor="background2" w:themeShade="80"/>
+          <w:lang w:val="en-GB"/>
+        </w:rPr>
+        <w:t>[7]  [02667] [ts/1]        [stb     ] [pts/1       ] [10.10.14.199        ] [10.10.14.199   ] [2024-03-06T06:37:35,475575+00:00]</w:t>
+      </w:r>
+    </w:p>
+    <w:p>
+      <w:pPr>
+        <w:spacing w:after="0" w:line="240" w:lineRule="auto"/>
+        <w:ind w:left="283"/>
+        <w:rPr>
+          <w:color w:val="747474" w:themeColor="background2" w:themeShade="80"/>
+          <w:lang w:val="en-GB"/>
+        </w:rPr>
+      </w:pPr>
+    </w:p>
+    <w:p>
+      <w:pPr>
+        <w:spacing w:after="0" w:line="240" w:lineRule="auto"/>
+        <w:ind w:left="283"/>
+        <w:rPr>
+          <w:lang w:val="en-GB"/>
+        </w:rPr>
+      </w:pPr>
+      <w:r>
+        <w:t>P</w:t>
+      </w:r>
+      <w:r>
+        <w:t>oužil príkaz curl pod zvýšenými právami cez sudo a stiahol súbor z GitHubu.</w:t>
+      </w:r>
+    </w:p>
+    <w:p>
+      <w:pPr>
+        <w:spacing w:after="0" w:line="240" w:lineRule="auto"/>
+        <w:ind w:left="283"/>
+        <w:rPr>
+          <w:color w:val="747474" w:themeColor="background2" w:themeShade="80"/>
+          <w:lang w:val="en-GB"/>
+        </w:rPr>
+      </w:pPr>
+      <w:r>
+        <w:rPr>
+          <w:color w:val="747474" w:themeColor="background2" w:themeShade="80"/>
+          <w:lang w:val="en-GB"/>
+        </w:rPr>
+        <w:t>Nov 9 06:39:38 ip-10.50.50.200 sudo: stb : TTY=pts/1 ; PWD=/home/stb ; USER=root ; COMMAND=</w:t>
+      </w:r>
+      <w:r>
+        <w:rPr>
+          <w:b/>
+          <w:bCs/>
+          <w:lang w:val="en-GB"/>
+        </w:rPr>
+        <w:t xml:space="preserve">/usr/bin/curl </w:t>
+      </w:r>
+      <w:hyperlink r:id="rId5" w:history="1">
+        <w:r>
+          <w:rPr>
+            <w:rStyle w:val="Hypertextovprepojenie"/>
+            <w:b/>
+            <w:bCs/>
+            <w:color w:val="auto"/>
+            <w:lang w:val="en-GB"/>
+          </w:rPr>
+          <w:t>https://github.com/supavol/supavol.github.io/blob/main/index.html</w:t>
+        </w:r>
+      </w:hyperlink>
+    </w:p>
+    <w:p>
+      <w:pPr>
+        <w:spacing w:after="0" w:line="240" w:lineRule="auto"/>
+        <w:ind w:left="283"/>
+        <w:rPr>
+          <w:lang w:val="en-GB"/>
+        </w:rPr>
+      </w:pPr>
+    </w:p>
+    <w:p>
+      <w:pPr>
+        <w:pStyle w:val="Odsekzoznamu"/>
+        <w:numPr>
+          <w:ilvl w:val="0"/>
+          <w:numId w:val="47"/>
+        </w:numPr>
+        <w:spacing w:after="0" w:line="240" w:lineRule="auto"/>
         <w:rPr>
           <w:b/>
           <w:bCs/>
           <w:color w:val="EE0000"/>
           <w:lang w:val="en-US"/>
         </w:rPr>
-        <w:t>nového</w:t>
-      </w:r>
-      <w:proofErr w:type="spellEnd"/>
+      </w:pPr>
       <w:r>
         <w:rPr>
           <w:b/>
@@ -2350,9 +968,8 @@
           <w:color w:val="EE0000"/>
           <w:lang w:val="en-US"/>
         </w:rPr>
-        <w:t xml:space="preserve"> </w:t>
-      </w:r>
-      <w:proofErr w:type="spellStart"/>
+        <w:t>A</w:t>
+      </w:r>
       <w:r>
         <w:rPr>
           <w:b/>
@@ -2360,9 +977,8 @@
           <w:color w:val="EE0000"/>
           <w:lang w:val="en-US"/>
         </w:rPr>
-        <w:t>používateľa</w:t>
-      </w:r>
-      <w:proofErr w:type="spellEnd"/>
+        <w:t>ko dlho trvala prvá útočnikova session? Výsledok napíšte v</w:t>
+      </w:r>
       <w:r>
         <w:rPr>
           <w:b/>
@@ -2370,7 +986,7 @@
           <w:color w:val="EE0000"/>
           <w:lang w:val="en-US"/>
         </w:rPr>
-        <w:t xml:space="preserve"> </w:t>
+        <w:t> </w:t>
       </w:r>
       <w:r>
         <w:rPr>
@@ -2379,9 +995,8 @@
           <w:color w:val="EE0000"/>
           <w:lang w:val="en-US"/>
         </w:rPr>
-        <w:t xml:space="preserve">do </w:t>
-      </w:r>
-      <w:proofErr w:type="spellStart"/>
+        <w:t>sekundách</w:t>
+      </w:r>
       <w:r>
         <w:rPr>
           <w:b/>
@@ -2389,9 +1004,8 @@
           <w:color w:val="EE0000"/>
           <w:lang w:val="en-US"/>
         </w:rPr>
-        <w:t>systému</w:t>
-      </w:r>
-      <w:proofErr w:type="spellEnd"/>
+        <w:t xml:space="preserve"> </w:t>
+      </w:r>
       <w:r>
         <w:rPr>
           <w:b/>
@@ -2399,9 +1013,8 @@
           <w:color w:val="EE0000"/>
           <w:lang w:val="en-US"/>
         </w:rPr>
-        <w:t xml:space="preserve"> a </w:t>
-      </w:r>
-      <w:proofErr w:type="spellStart"/>
+        <w:t>(pomôžte si odpoveďou na otázku</w:t>
+      </w:r>
       <w:r>
         <w:rPr>
           <w:b/>
@@ -2409,19 +1022,180 @@
           <w:color w:val="EE0000"/>
           <w:lang w:val="en-US"/>
         </w:rPr>
-        <w:t>nastavil</w:t>
-      </w:r>
-      <w:proofErr w:type="spellEnd"/>
-      <w:r>
+        <w:t xml:space="preserve"> c)).</w:t>
+      </w:r>
+    </w:p>
+    <w:p>
+      <w:pPr>
+        <w:spacing w:after="0" w:line="240" w:lineRule="auto"/>
+        <w:ind w:left="283"/>
+        <w:rPr>
+          <w:color w:val="747474" w:themeColor="background2" w:themeShade="80"/>
+          <w:lang w:val="en-GB"/>
+        </w:rPr>
+      </w:pPr>
+      <w:r>
+        <w:rPr>
+          <w:color w:val="747474" w:themeColor="background2" w:themeShade="80"/>
+          <w:lang w:val="en-GB"/>
+        </w:rPr>
+        <w:t>Nov 9 06:32:44 ip-10.50.50.200 sshd[2491]: pam_unix(sshd:session): session opened for user root(uid=0) by (uid=0)</w:t>
+      </w:r>
+    </w:p>
+    <w:p>
+      <w:pPr>
+        <w:spacing w:after="0" w:line="240" w:lineRule="auto"/>
+        <w:ind w:left="283"/>
+        <w:rPr>
+          <w:color w:val="747474" w:themeColor="background2" w:themeShade="80"/>
+          <w:lang w:val="en-GB"/>
+        </w:rPr>
+      </w:pPr>
+      <w:r>
+        <w:rPr>
+          <w:color w:val="747474" w:themeColor="background2" w:themeShade="80"/>
+          <w:lang w:val="en-GB"/>
+        </w:rPr>
+        <w:t>Nov 9 06:37:24 ip-10.50.50.200 sshd[2491]: pam_unix(sshd:session): session closed for user root</w:t>
+      </w:r>
+    </w:p>
+    <w:p>
+      <w:pPr>
+        <w:spacing w:after="0" w:line="240" w:lineRule="auto"/>
+        <w:ind w:left="283"/>
+        <w:rPr>
+          <w:b/>
+          <w:bCs/>
+          <w:lang w:val="en-GB"/>
+        </w:rPr>
+      </w:pPr>
+      <w:r>
+        <w:rPr>
+          <w:lang w:val="en-GB"/>
+        </w:rPr>
+        <w:t>Sessin trvala 00:04:</w:t>
+      </w:r>
+      <w:r>
+        <w:rPr>
+          <w:lang w:val="en-GB"/>
+        </w:rPr>
+        <w:t xml:space="preserve">40 = </w:t>
+      </w:r>
+      <w:r>
+        <w:rPr>
+          <w:b/>
+          <w:bCs/>
+          <w:lang w:val="en-GB"/>
+        </w:rPr>
+        <w:t>280s</w:t>
+      </w:r>
+    </w:p>
+    <w:p>
+      <w:pPr>
+        <w:spacing w:after="0" w:line="240" w:lineRule="auto"/>
+        <w:rPr>
+          <w:lang w:val="en-GB"/>
+        </w:rPr>
+      </w:pPr>
+    </w:p>
+    <w:p>
+      <w:pPr>
+        <w:spacing w:line="240" w:lineRule="auto"/>
+        <w:rPr>
+          <w:b/>
+          <w:bCs/>
+          <w:sz w:val="28"/>
+          <w:szCs w:val="28"/>
+        </w:rPr>
+      </w:pPr>
+      <w:r>
+        <w:rPr>
+          <w:b/>
+          <w:bCs/>
+          <w:sz w:val="28"/>
+          <w:szCs w:val="28"/>
+        </w:rPr>
+        <w:t xml:space="preserve">Časť </w:t>
+      </w:r>
+      <w:r>
+        <w:rPr>
+          <w:b/>
+          <w:bCs/>
+          <w:sz w:val="28"/>
+          <w:szCs w:val="28"/>
+        </w:rPr>
+        <w:t>2</w:t>
+      </w:r>
+      <w:r>
+        <w:rPr>
+          <w:b/>
+          <w:bCs/>
+          <w:sz w:val="28"/>
+          <w:szCs w:val="28"/>
+        </w:rPr>
+        <w:t>(</w:t>
+      </w:r>
+      <w:r>
+        <w:rPr>
+          <w:b/>
+          <w:bCs/>
+          <w:sz w:val="28"/>
+          <w:szCs w:val="28"/>
+        </w:rPr>
+        <w:t xml:space="preserve">Emília </w:t>
+      </w:r>
+      <w:r>
+        <w:rPr>
+          <w:b/>
+          <w:bCs/>
+          <w:sz w:val="28"/>
+          <w:szCs w:val="28"/>
+        </w:rPr>
+        <w:t>a</w:t>
+      </w:r>
+      <w:r>
+        <w:rPr>
+          <w:b/>
+          <w:bCs/>
+          <w:sz w:val="28"/>
+          <w:szCs w:val="28"/>
+        </w:rPr>
+        <w:t xml:space="preserve"> – </w:t>
+      </w:r>
+      <w:r>
+        <w:rPr>
+          <w:b/>
+          <w:bCs/>
+          <w:sz w:val="28"/>
+          <w:szCs w:val="28"/>
+        </w:rPr>
+        <w:t>b</w:t>
+      </w:r>
+      <w:r>
+        <w:rPr>
+          <w:b/>
+          <w:bCs/>
+          <w:sz w:val="28"/>
+          <w:szCs w:val="28"/>
+        </w:rPr>
+        <w:t>)</w:t>
+      </w:r>
+    </w:p>
+    <w:p>
+      <w:pPr>
+        <w:pStyle w:val="Odsekzoznamu"/>
+        <w:numPr>
+          <w:ilvl w:val="0"/>
+          <w:numId w:val="53"/>
+        </w:numPr>
+        <w:spacing w:after="0" w:line="240" w:lineRule="auto"/>
         <w:rPr>
           <w:b/>
           <w:bCs/>
           <w:color w:val="EE0000"/>
           <w:lang w:val="en-US"/>
         </w:rPr>
-        <w:t xml:space="preserve"> pre </w:t>
-      </w:r>
-      <w:proofErr w:type="spellStart"/>
+      </w:pPr>
       <w:r>
         <w:rPr>
           <w:b/>
@@ -2429,9 +1203,8 @@
           <w:color w:val="EE0000"/>
           <w:lang w:val="en-US"/>
         </w:rPr>
-        <w:t>neho</w:t>
-      </w:r>
-      <w:proofErr w:type="spellEnd"/>
+        <w:t>Aké percento paketov v sieťovej prevádzke používa protokol TCP?</w:t>
+      </w:r>
       <w:r>
         <w:rPr>
           <w:b/>
@@ -2439,590 +1212,74 @@
           <w:color w:val="EE0000"/>
           <w:lang w:val="en-US"/>
         </w:rPr>
-        <w:t xml:space="preserve"> </w:t>
-      </w:r>
-      <w:proofErr w:type="spellStart"/>
-      <w:r>
+        <w:br/>
+      </w:r>
+      <w:r>
+        <w:rPr>
+          <w:b/>
+          <w:bCs/>
+          <w:lang w:val="en-US"/>
+        </w:rPr>
+        <w:t>97.2</w:t>
+      </w:r>
+    </w:p>
+    <w:p>
+      <w:pPr>
+        <w:pStyle w:val="Odsekzoznamu"/>
+        <w:spacing w:after="0" w:line="240" w:lineRule="auto"/>
         <w:rPr>
           <w:b/>
           <w:bCs/>
           <w:color w:val="EE0000"/>
           <w:lang w:val="en-US"/>
         </w:rPr>
-        <w:t>vyššie</w:t>
-      </w:r>
-      <w:proofErr w:type="spellEnd"/>
-      <w:r>
-        <w:rPr>
-          <w:b/>
-          <w:bCs/>
-          <w:color w:val="EE0000"/>
-          <w:lang w:val="en-US"/>
-        </w:rPr>
-        <w:t xml:space="preserve"> </w:t>
-      </w:r>
-      <w:proofErr w:type="spellStart"/>
-      <w:r>
-        <w:rPr>
-          <w:b/>
-          <w:bCs/>
-          <w:color w:val="EE0000"/>
-          <w:lang w:val="en-US"/>
-        </w:rPr>
-        <w:t>oprávnenia</w:t>
-      </w:r>
-      <w:proofErr w:type="spellEnd"/>
-      <w:r>
-        <w:rPr>
-          <w:b/>
-          <w:bCs/>
-          <w:color w:val="EE0000"/>
-          <w:lang w:val="en-US"/>
-        </w:rPr>
-        <w:t xml:space="preserve">. Ako </w:t>
-      </w:r>
-      <w:proofErr w:type="spellStart"/>
-      <w:r>
-        <w:rPr>
-          <w:b/>
-          <w:bCs/>
-          <w:color w:val="EE0000"/>
-          <w:lang w:val="en-US"/>
-        </w:rPr>
-        <w:t>sa</w:t>
-      </w:r>
-      <w:proofErr w:type="spellEnd"/>
-      <w:r>
-        <w:rPr>
-          <w:b/>
-          <w:bCs/>
-          <w:color w:val="EE0000"/>
-          <w:lang w:val="en-US"/>
-        </w:rPr>
-        <w:t xml:space="preserve"> </w:t>
-      </w:r>
-      <w:proofErr w:type="spellStart"/>
-      <w:r>
-        <w:rPr>
-          <w:b/>
-          <w:bCs/>
-          <w:color w:val="EE0000"/>
-          <w:lang w:val="en-US"/>
-        </w:rPr>
-        <w:t>volal</w:t>
-      </w:r>
-      <w:proofErr w:type="spellEnd"/>
-      <w:r>
-        <w:rPr>
-          <w:b/>
-          <w:bCs/>
-          <w:color w:val="EE0000"/>
-          <w:lang w:val="en-US"/>
-        </w:rPr>
-        <w:t xml:space="preserve"> </w:t>
-      </w:r>
-      <w:proofErr w:type="spellStart"/>
-      <w:r>
-        <w:rPr>
-          <w:b/>
-          <w:bCs/>
-          <w:color w:val="EE0000"/>
-          <w:lang w:val="en-US"/>
-        </w:rPr>
-        <w:t>tento</w:t>
-      </w:r>
-      <w:proofErr w:type="spellEnd"/>
-      <w:r>
-        <w:rPr>
-          <w:b/>
-          <w:bCs/>
-          <w:color w:val="EE0000"/>
-          <w:lang w:val="en-US"/>
-        </w:rPr>
-        <w:t xml:space="preserve"> </w:t>
-      </w:r>
-      <w:proofErr w:type="spellStart"/>
-      <w:r>
-        <w:rPr>
-          <w:b/>
-          <w:bCs/>
-          <w:color w:val="EE0000"/>
-          <w:lang w:val="en-US"/>
-        </w:rPr>
-        <w:t>pridaný</w:t>
-      </w:r>
-      <w:proofErr w:type="spellEnd"/>
-      <w:r>
-        <w:rPr>
-          <w:b/>
-          <w:bCs/>
-          <w:color w:val="EE0000"/>
-          <w:lang w:val="en-US"/>
-        </w:rPr>
-        <w:t xml:space="preserve"> </w:t>
-      </w:r>
-      <w:proofErr w:type="spellStart"/>
-      <w:r>
-        <w:rPr>
-          <w:b/>
-          <w:bCs/>
-          <w:color w:val="EE0000"/>
-          <w:lang w:val="en-US"/>
-        </w:rPr>
-        <w:t>používateľ</w:t>
-      </w:r>
-      <w:proofErr w:type="spellEnd"/>
-      <w:r>
-        <w:rPr>
-          <w:b/>
-          <w:bCs/>
-          <w:color w:val="EE0000"/>
-          <w:lang w:val="en-US"/>
-        </w:rPr>
-        <w:t>?</w:t>
+      </w:pPr>
+      <w:r>
+        <w:rPr>
+          <w:lang w:val="en-GB"/>
+        </w:rPr>
+        <w:drawing>
+          <wp:inline distT="0" distB="0" distL="0" distR="0" wp14:anchorId="39ECF721" wp14:editId="2F3305FB">
+            <wp:extent cx="5943600" cy="575945"/>
+            <wp:effectExtent l="0" t="0" r="0" b="0"/>
+            <wp:docPr id="708702374" name="Obrázok 1"/>
+            <wp:cNvGraphicFramePr>
+              <a:graphicFrameLocks xmlns:a="http://schemas.openxmlformats.org/drawingml/2006/main" noChangeAspect="1"/>
+            </wp:cNvGraphicFramePr>
+            <a:graphic xmlns:a="http://schemas.openxmlformats.org/drawingml/2006/main">
+              <a:graphicData uri="http://schemas.openxmlformats.org/drawingml/2006/picture">
+                <pic:pic xmlns:pic="http://schemas.openxmlformats.org/drawingml/2006/picture">
+                  <pic:nvPicPr>
+                    <pic:cNvPr id="708702374" name=""/>
+                    <pic:cNvPicPr/>
+                  </pic:nvPicPr>
+                  <pic:blipFill>
+                    <a:blip r:embed="rId6"/>
+                    <a:stretch>
+                      <a:fillRect/>
+                    </a:stretch>
+                  </pic:blipFill>
+                  <pic:spPr>
+                    <a:xfrm>
+                      <a:off x="0" y="0"/>
+                      <a:ext cx="5943600" cy="575945"/>
+                    </a:xfrm>
+                    <a:prstGeom prst="rect">
+                      <a:avLst/>
+                    </a:prstGeom>
+                  </pic:spPr>
+                </pic:pic>
+              </a:graphicData>
+            </a:graphic>
+          </wp:inline>
+        </w:drawing>
       </w:r>
     </w:p>
     <w:p>
       <w:pPr>
         <w:spacing w:after="0" w:line="240" w:lineRule="auto"/>
-        <w:ind w:left="283"/>
-        <w:rPr>
-          <w:lang w:val="en-GB"/>
-        </w:rPr>
-      </w:pPr>
-    </w:p>
-    <w:p>
-      <w:pPr>
-        <w:spacing w:after="0" w:line="240" w:lineRule="auto"/>
-        <w:ind w:left="283"/>
-        <w:rPr>
-          <w:lang w:val="en-GB"/>
-        </w:rPr>
-      </w:pPr>
-      <w:r>
-        <w:rPr>
-          <w:lang w:val="en-GB"/>
-        </w:rPr>
-        <w:t xml:space="preserve">V </w:t>
-      </w:r>
-      <w:proofErr w:type="spellStart"/>
-      <w:r>
-        <w:rPr>
-          <w:lang w:val="en-GB"/>
-        </w:rPr>
-        <w:t>nasledovnom</w:t>
-      </w:r>
-      <w:proofErr w:type="spellEnd"/>
-      <w:r>
-        <w:rPr>
-          <w:lang w:val="en-GB"/>
-        </w:rPr>
-        <w:t xml:space="preserve"> </w:t>
-      </w:r>
-      <w:proofErr w:type="spellStart"/>
-      <w:r>
-        <w:rPr>
-          <w:lang w:val="en-GB"/>
-        </w:rPr>
-        <w:t>riadku</w:t>
-      </w:r>
-      <w:proofErr w:type="spellEnd"/>
-    </w:p>
-    <w:p>
-      <w:pPr>
-        <w:spacing w:after="0" w:line="240" w:lineRule="auto"/>
-        <w:ind w:left="283"/>
-        <w:rPr>
-          <w:lang w:val="en-GB"/>
-        </w:rPr>
-      </w:pPr>
-    </w:p>
-    <w:p>
-      <w:pPr>
-        <w:spacing w:after="0" w:line="240" w:lineRule="auto"/>
-        <w:ind w:left="283"/>
-        <w:rPr>
-          <w:color w:val="747474" w:themeColor="background2" w:themeShade="80"/>
-          <w:lang w:val="en-GB"/>
-        </w:rPr>
-      </w:pPr>
-      <w:r>
-        <w:rPr>
-          <w:color w:val="747474" w:themeColor="background2" w:themeShade="80"/>
-          <w:lang w:val="en-GB"/>
-        </w:rPr>
-        <w:lastRenderedPageBreak/>
-        <w:t xml:space="preserve">Nov 9 06:34:18 ip-10.50.50.200 </w:t>
-      </w:r>
-      <w:proofErr w:type="spellStart"/>
-      <w:proofErr w:type="gramStart"/>
-      <w:r>
-        <w:rPr>
-          <w:color w:val="747474" w:themeColor="background2" w:themeShade="80"/>
-          <w:lang w:val="en-GB"/>
-        </w:rPr>
-        <w:t>useradd</w:t>
-      </w:r>
-      <w:proofErr w:type="spellEnd"/>
-      <w:r>
-        <w:rPr>
-          <w:color w:val="747474" w:themeColor="background2" w:themeShade="80"/>
-          <w:lang w:val="en-GB"/>
-        </w:rPr>
-        <w:t>[</w:t>
-      </w:r>
-      <w:proofErr w:type="gramEnd"/>
-      <w:r>
-        <w:rPr>
-          <w:color w:val="747474" w:themeColor="background2" w:themeShade="80"/>
-          <w:lang w:val="en-GB"/>
-        </w:rPr>
-        <w:t>2592]: new user: name=</w:t>
-      </w:r>
-      <w:proofErr w:type="spellStart"/>
-      <w:r>
-        <w:rPr>
-          <w:color w:val="747474" w:themeColor="background2" w:themeShade="80"/>
-          <w:lang w:val="en-GB"/>
-        </w:rPr>
-        <w:t>stb</w:t>
-      </w:r>
-      <w:proofErr w:type="spellEnd"/>
-      <w:r>
-        <w:rPr>
-          <w:color w:val="747474" w:themeColor="background2" w:themeShade="80"/>
-          <w:lang w:val="en-GB"/>
-        </w:rPr>
-        <w:t>, UID=1002, GID=1002, home=/home/</w:t>
-      </w:r>
-      <w:proofErr w:type="spellStart"/>
-      <w:r>
-        <w:rPr>
-          <w:color w:val="747474" w:themeColor="background2" w:themeShade="80"/>
-          <w:lang w:val="en-GB"/>
-        </w:rPr>
-        <w:t>stb</w:t>
-      </w:r>
-      <w:proofErr w:type="spellEnd"/>
-      <w:r>
-        <w:rPr>
-          <w:color w:val="747474" w:themeColor="background2" w:themeShade="80"/>
-          <w:lang w:val="en-GB"/>
-        </w:rPr>
-        <w:t>, shell=/bin/bash, from=/dev/pts/1</w:t>
-      </w:r>
-    </w:p>
-    <w:p>
-      <w:pPr>
-        <w:spacing w:after="0" w:line="240" w:lineRule="auto"/>
-        <w:ind w:left="283"/>
-        <w:rPr>
-          <w:lang w:val="en-GB"/>
-        </w:rPr>
-      </w:pPr>
-    </w:p>
-    <w:p>
-      <w:pPr>
-        <w:spacing w:after="0" w:line="240" w:lineRule="auto"/>
-        <w:ind w:left="283"/>
-        <w:rPr>
-          <w:lang w:val="en-GB"/>
-        </w:rPr>
-      </w:pPr>
-      <w:proofErr w:type="spellStart"/>
-      <w:r>
-        <w:rPr>
-          <w:lang w:val="en-GB"/>
-        </w:rPr>
-        <w:t>môžeme</w:t>
-      </w:r>
-      <w:proofErr w:type="spellEnd"/>
-      <w:r>
-        <w:rPr>
-          <w:lang w:val="en-GB"/>
-        </w:rPr>
-        <w:t xml:space="preserve"> </w:t>
-      </w:r>
-      <w:proofErr w:type="spellStart"/>
-      <w:r>
-        <w:rPr>
-          <w:lang w:val="en-GB"/>
-        </w:rPr>
-        <w:t>vidieť</w:t>
-      </w:r>
-      <w:proofErr w:type="spellEnd"/>
-      <w:r>
-        <w:rPr>
-          <w:lang w:val="en-GB"/>
-        </w:rPr>
-        <w:t xml:space="preserve">, </w:t>
-      </w:r>
-      <w:proofErr w:type="spellStart"/>
-      <w:r>
-        <w:rPr>
-          <w:lang w:val="en-GB"/>
-        </w:rPr>
-        <w:t>že</w:t>
-      </w:r>
-      <w:proofErr w:type="spellEnd"/>
-      <w:r>
-        <w:rPr>
-          <w:lang w:val="en-GB"/>
-        </w:rPr>
-        <w:t xml:space="preserve"> </w:t>
-      </w:r>
-      <w:proofErr w:type="spellStart"/>
-      <w:r>
-        <w:rPr>
-          <w:lang w:val="en-GB"/>
-        </w:rPr>
-        <w:t>útočník</w:t>
-      </w:r>
-      <w:proofErr w:type="spellEnd"/>
-      <w:r>
-        <w:rPr>
-          <w:lang w:val="en-GB"/>
-        </w:rPr>
-        <w:t xml:space="preserve"> </w:t>
-      </w:r>
-      <w:proofErr w:type="spellStart"/>
-      <w:r>
-        <w:rPr>
-          <w:lang w:val="en-GB"/>
-        </w:rPr>
-        <w:t>pridal</w:t>
-      </w:r>
-      <w:proofErr w:type="spellEnd"/>
-      <w:r>
-        <w:rPr>
-          <w:lang w:val="en-GB"/>
-        </w:rPr>
-        <w:t xml:space="preserve"> </w:t>
-      </w:r>
-      <w:proofErr w:type="spellStart"/>
-      <w:r>
-        <w:rPr>
-          <w:lang w:val="en-GB"/>
-        </w:rPr>
-        <w:t>používateľa</w:t>
-      </w:r>
-      <w:proofErr w:type="spellEnd"/>
-      <w:r>
-        <w:rPr>
-          <w:lang w:val="en-GB"/>
-        </w:rPr>
-        <w:t xml:space="preserve"> </w:t>
-      </w:r>
-      <w:proofErr w:type="spellStart"/>
-      <w:r>
-        <w:rPr>
-          <w:lang w:val="en-GB"/>
-        </w:rPr>
-        <w:t>stb</w:t>
-      </w:r>
-      <w:proofErr w:type="spellEnd"/>
-      <w:r>
-        <w:rPr>
-          <w:lang w:val="en-GB"/>
-        </w:rPr>
-        <w:t xml:space="preserve">. </w:t>
-      </w:r>
-      <w:proofErr w:type="spellStart"/>
-      <w:r>
-        <w:rPr>
-          <w:lang w:val="en-GB"/>
-        </w:rPr>
-        <w:t>Následne</w:t>
-      </w:r>
-      <w:proofErr w:type="spellEnd"/>
-      <w:r>
-        <w:rPr>
-          <w:lang w:val="en-GB"/>
-        </w:rPr>
-        <w:t xml:space="preserve"> </w:t>
-      </w:r>
-      <w:proofErr w:type="spellStart"/>
-      <w:r>
-        <w:rPr>
-          <w:lang w:val="en-GB"/>
-        </w:rPr>
-        <w:t>ho</w:t>
-      </w:r>
-      <w:proofErr w:type="spellEnd"/>
-      <w:r>
-        <w:rPr>
-          <w:lang w:val="en-GB"/>
-        </w:rPr>
-        <w:t xml:space="preserve"> </w:t>
-      </w:r>
-      <w:proofErr w:type="spellStart"/>
-      <w:r>
-        <w:rPr>
-          <w:lang w:val="en-GB"/>
-        </w:rPr>
-        <w:t>pridal</w:t>
-      </w:r>
-      <w:proofErr w:type="spellEnd"/>
-      <w:r>
-        <w:rPr>
-          <w:lang w:val="en-GB"/>
-        </w:rPr>
-        <w:t xml:space="preserve"> do </w:t>
-      </w:r>
-      <w:proofErr w:type="spellStart"/>
-      <w:r>
-        <w:rPr>
-          <w:lang w:val="en-GB"/>
-        </w:rPr>
-        <w:t>skupiny</w:t>
-      </w:r>
-      <w:proofErr w:type="spellEnd"/>
-      <w:r>
-        <w:rPr>
-          <w:lang w:val="en-GB"/>
-        </w:rPr>
-        <w:t xml:space="preserve"> </w:t>
-      </w:r>
-      <w:proofErr w:type="spellStart"/>
-      <w:r>
-        <w:rPr>
-          <w:lang w:val="en-GB"/>
-        </w:rPr>
-        <w:t>sudo</w:t>
-      </w:r>
-      <w:proofErr w:type="spellEnd"/>
-      <w:r>
-        <w:rPr>
-          <w:lang w:val="en-GB"/>
-        </w:rPr>
-        <w:t xml:space="preserve">, </w:t>
-      </w:r>
-      <w:proofErr w:type="spellStart"/>
-      <w:r>
-        <w:rPr>
-          <w:lang w:val="en-GB"/>
-        </w:rPr>
-        <w:t>čím</w:t>
-      </w:r>
-      <w:proofErr w:type="spellEnd"/>
-      <w:r>
-        <w:rPr>
-          <w:lang w:val="en-GB"/>
-        </w:rPr>
-        <w:t xml:space="preserve"> mu </w:t>
-      </w:r>
-      <w:proofErr w:type="spellStart"/>
-      <w:r>
-        <w:rPr>
-          <w:lang w:val="en-GB"/>
-        </w:rPr>
-        <w:t>zvýšil</w:t>
-      </w:r>
-      <w:proofErr w:type="spellEnd"/>
-      <w:r>
-        <w:rPr>
-          <w:lang w:val="en-GB"/>
-        </w:rPr>
-        <w:t xml:space="preserve"> </w:t>
-      </w:r>
-      <w:proofErr w:type="spellStart"/>
-      <w:r>
-        <w:rPr>
-          <w:lang w:val="en-GB"/>
-        </w:rPr>
-        <w:t>oprávnenia</w:t>
-      </w:r>
-      <w:proofErr w:type="spellEnd"/>
-    </w:p>
-    <w:p>
-      <w:pPr>
-        <w:spacing w:after="0" w:line="240" w:lineRule="auto"/>
-        <w:ind w:left="283"/>
-        <w:rPr>
-          <w:lang w:val="en-GB"/>
-        </w:rPr>
-      </w:pPr>
-    </w:p>
-    <w:p>
-      <w:pPr>
-        <w:spacing w:after="0" w:line="240" w:lineRule="auto"/>
-        <w:ind w:left="283"/>
-        <w:rPr>
-          <w:color w:val="747474" w:themeColor="background2" w:themeShade="80"/>
-          <w:lang w:val="en-GB"/>
-        </w:rPr>
-      </w:pPr>
-      <w:r>
-        <w:rPr>
-          <w:color w:val="747474" w:themeColor="background2" w:themeShade="80"/>
-          <w:lang w:val="en-GB"/>
-        </w:rPr>
-        <w:t xml:space="preserve">Nov 9 06:35:15 ip-10.50.50.200 </w:t>
-      </w:r>
-      <w:proofErr w:type="spellStart"/>
-      <w:proofErr w:type="gramStart"/>
-      <w:r>
-        <w:rPr>
-          <w:color w:val="747474" w:themeColor="background2" w:themeShade="80"/>
-          <w:lang w:val="en-GB"/>
-        </w:rPr>
-        <w:t>usermod</w:t>
-      </w:r>
-      <w:proofErr w:type="spellEnd"/>
-      <w:r>
-        <w:rPr>
-          <w:color w:val="747474" w:themeColor="background2" w:themeShade="80"/>
-          <w:lang w:val="en-GB"/>
-        </w:rPr>
-        <w:t>[</w:t>
-      </w:r>
-      <w:proofErr w:type="gramEnd"/>
-      <w:r>
-        <w:rPr>
-          <w:color w:val="747474" w:themeColor="background2" w:themeShade="80"/>
-          <w:lang w:val="en-GB"/>
-        </w:rPr>
-        <w:t>2628]: add '</w:t>
-      </w:r>
-      <w:proofErr w:type="spellStart"/>
-      <w:r>
-        <w:rPr>
-          <w:color w:val="747474" w:themeColor="background2" w:themeShade="80"/>
-          <w:lang w:val="en-GB"/>
-        </w:rPr>
-        <w:t>stb</w:t>
-      </w:r>
-      <w:proofErr w:type="spellEnd"/>
-      <w:r>
-        <w:rPr>
-          <w:color w:val="747474" w:themeColor="background2" w:themeShade="80"/>
-          <w:lang w:val="en-GB"/>
-        </w:rPr>
-        <w:t>' to group '</w:t>
-      </w:r>
-      <w:proofErr w:type="spellStart"/>
-      <w:r>
-        <w:rPr>
-          <w:color w:val="747474" w:themeColor="background2" w:themeShade="80"/>
-          <w:lang w:val="en-GB"/>
-        </w:rPr>
-        <w:t>sudo</w:t>
-      </w:r>
-      <w:proofErr w:type="spellEnd"/>
-      <w:r>
-        <w:rPr>
-          <w:color w:val="747474" w:themeColor="background2" w:themeShade="80"/>
-          <w:lang w:val="en-GB"/>
-        </w:rPr>
-        <w:t>'</w:t>
-      </w:r>
-    </w:p>
-    <w:p>
-      <w:pPr>
-        <w:spacing w:after="0" w:line="240" w:lineRule="auto"/>
-        <w:ind w:left="283"/>
-        <w:rPr>
-          <w:color w:val="747474" w:themeColor="background2" w:themeShade="80"/>
+        <w:ind w:left="360"/>
+        <w:rPr>
           <w:lang w:val="en-GB"/>
         </w:rPr>
       </w:pPr>
@@ -3046,7 +1303,6 @@
         </w:rPr>
         <w:br/>
       </w:r>
-      <w:proofErr w:type="spellStart"/>
       <w:r>
         <w:rPr>
           <w:b/>
@@ -3054,17 +1310,7 @@
           <w:u w:val="single"/>
           <w:lang w:val="en-GB"/>
         </w:rPr>
-        <w:t>Zdroje</w:t>
-      </w:r>
-      <w:proofErr w:type="spellEnd"/>
-      <w:r>
-        <w:rPr>
-          <w:b/>
-          <w:bCs/>
-          <w:u w:val="single"/>
-          <w:lang w:val="en-GB"/>
-        </w:rPr>
-        <w:t>:</w:t>
+        <w:t>Zdroje:</w:t>
       </w:r>
     </w:p>
     <w:p>
@@ -3083,47 +1329,11 @@
           <w:lang w:val="en-GB"/>
         </w:rPr>
       </w:pPr>
-      <w:proofErr w:type="spellStart"/>
       <w:r>
         <w:rPr>
           <w:lang w:val="en-GB"/>
         </w:rPr>
-        <w:t>Pochopenie</w:t>
-      </w:r>
-      <w:proofErr w:type="spellEnd"/>
-      <w:r>
-        <w:rPr>
-          <w:lang w:val="en-GB"/>
-        </w:rPr>
-        <w:t xml:space="preserve"> </w:t>
-      </w:r>
-      <w:proofErr w:type="spellStart"/>
-      <w:r>
-        <w:rPr>
-          <w:lang w:val="en-GB"/>
-        </w:rPr>
-        <w:t>logovaniu</w:t>
-      </w:r>
-      <w:proofErr w:type="spellEnd"/>
-      <w:r>
-        <w:rPr>
-          <w:lang w:val="en-GB"/>
-        </w:rPr>
-        <w:t xml:space="preserve"> a </w:t>
-      </w:r>
-      <w:proofErr w:type="spellStart"/>
-      <w:r>
-        <w:rPr>
-          <w:lang w:val="en-GB"/>
-        </w:rPr>
-        <w:t>filtrovanie</w:t>
-      </w:r>
-      <w:proofErr w:type="spellEnd"/>
-      <w:r>
-        <w:rPr>
-          <w:lang w:val="en-GB"/>
-        </w:rPr>
-        <w:t xml:space="preserve"> </w:t>
+        <w:t xml:space="preserve">Pochopenie logovaniu a filtrovanie </w:t>
       </w:r>
       <w:r>
         <w:rPr>
@@ -3137,10 +1347,10 @@
         </w:rPr>
         <w:br/>
       </w:r>
-      <w:hyperlink r:id="rId5" w:history="1">
+      <w:hyperlink r:id="rId7" w:history="1">
         <w:r>
           <w:rPr>
-            <w:rStyle w:val="Hyperlink"/>
+            <w:rStyle w:val="Hypertextovprepojenie"/>
             <w:lang w:val="en-GB"/>
           </w:rPr>
           <w:t>https://betterstack.com/community/guides/logging/ssh-logging/</w:t>
@@ -3163,42 +1373,12 @@
           <w:lang w:val="en-GB"/>
         </w:rPr>
       </w:pPr>
-      <w:proofErr w:type="spellStart"/>
       <w:r>
         <w:rPr>
           <w:lang w:val="en-GB"/>
         </w:rPr>
-        <w:t>Pochopenie</w:t>
-      </w:r>
-      <w:proofErr w:type="spellEnd"/>
-      <w:r>
-        <w:rPr>
-          <w:lang w:val="en-GB"/>
-        </w:rPr>
-        <w:t xml:space="preserve"> </w:t>
-      </w:r>
-      <w:proofErr w:type="spellStart"/>
-      <w:r>
-        <w:rPr>
-          <w:lang w:val="en-GB"/>
-        </w:rPr>
-        <w:t>wtmp</w:t>
-      </w:r>
-      <w:proofErr w:type="spellEnd"/>
-      <w:r>
-        <w:rPr>
-          <w:lang w:val="en-GB"/>
-        </w:rPr>
-        <w:t xml:space="preserve"> </w:t>
-      </w:r>
-      <w:proofErr w:type="spellStart"/>
-      <w:r>
-        <w:rPr>
-          <w:lang w:val="en-GB"/>
-        </w:rPr>
-        <w:t>súboru</w:t>
-      </w:r>
-      <w:proofErr w:type="spellEnd"/>
+        <w:t>Pochopenie wtmp súboru</w:t>
+      </w:r>
     </w:p>
     <w:p>
       <w:pPr>
@@ -3207,10 +1387,10 @@
           <w:lang w:val="en-GB"/>
         </w:rPr>
       </w:pPr>
-      <w:hyperlink r:id="rId6" w:history="1">
+      <w:hyperlink r:id="rId8" w:history="1">
         <w:r>
           <w:rPr>
-            <w:rStyle w:val="Hyperlink"/>
+            <w:rStyle w:val="Hypertextovprepojenie"/>
             <w:lang w:val="en-GB"/>
           </w:rPr>
           <w:t>https://linuxhandbook.com/utmp-wtmp-btmp/</w:t>
@@ -3247,6 +1427,7 @@
           <w:sz w:val="28"/>
           <w:szCs w:val="28"/>
         </w:rPr>
+        <w:lastRenderedPageBreak/>
         <w:t>Časť</w:t>
       </w:r>
       <w:r>
@@ -3925,6 +2106,96 @@
     </w:lvl>
   </w:abstractNum>
   <w:abstractNum w:abstractNumId="5" w15:restartNumberingAfterBreak="0">
+    <w:nsid w:val="11ED59F6"/>
+    <w:multiLevelType w:val="hybridMultilevel"/>
+    <w:tmpl w:val="20DC147A"/>
+    <w:lvl w:ilvl="0" w:tplc="7C124BC4">
+      <w:start w:val="1"/>
+      <w:numFmt w:val="lowerLetter"/>
+      <w:lvlText w:val="%1)"/>
+      <w:lvlJc w:val="left"/>
+      <w:pPr>
+        <w:ind w:left="720" w:hanging="360"/>
+      </w:pPr>
+      <w:rPr>
+        <w:rFonts w:hint="default"/>
+        <w:color w:val="000000" w:themeColor="text1"/>
+      </w:rPr>
+    </w:lvl>
+    <w:lvl w:ilvl="1" w:tplc="041B0019" w:tentative="1">
+      <w:start w:val="1"/>
+      <w:numFmt w:val="lowerLetter"/>
+      <w:lvlText w:val="%2."/>
+      <w:lvlJc w:val="left"/>
+      <w:pPr>
+        <w:ind w:left="1440" w:hanging="360"/>
+      </w:pPr>
+    </w:lvl>
+    <w:lvl w:ilvl="2" w:tplc="041B001B" w:tentative="1">
+      <w:start w:val="1"/>
+      <w:numFmt w:val="lowerRoman"/>
+      <w:lvlText w:val="%3."/>
+      <w:lvlJc w:val="right"/>
+      <w:pPr>
+        <w:ind w:left="2160" w:hanging="180"/>
+      </w:pPr>
+    </w:lvl>
+    <w:lvl w:ilvl="3" w:tplc="041B000F" w:tentative="1">
+      <w:start w:val="1"/>
+      <w:numFmt w:val="decimal"/>
+      <w:lvlText w:val="%4."/>
+      <w:lvlJc w:val="left"/>
+      <w:pPr>
+        <w:ind w:left="2880" w:hanging="360"/>
+      </w:pPr>
+    </w:lvl>
+    <w:lvl w:ilvl="4" w:tplc="041B0019" w:tentative="1">
+      <w:start w:val="1"/>
+      <w:numFmt w:val="lowerLetter"/>
+      <w:lvlText w:val="%5."/>
+      <w:lvlJc w:val="left"/>
+      <w:pPr>
+        <w:ind w:left="3600" w:hanging="360"/>
+      </w:pPr>
+    </w:lvl>
+    <w:lvl w:ilvl="5" w:tplc="041B001B" w:tentative="1">
+      <w:start w:val="1"/>
+      <w:numFmt w:val="lowerRoman"/>
+      <w:lvlText w:val="%6."/>
+      <w:lvlJc w:val="right"/>
+      <w:pPr>
+        <w:ind w:left="4320" w:hanging="180"/>
+      </w:pPr>
+    </w:lvl>
+    <w:lvl w:ilvl="6" w:tplc="041B000F" w:tentative="1">
+      <w:start w:val="1"/>
+      <w:numFmt w:val="decimal"/>
+      <w:lvlText w:val="%7."/>
+      <w:lvlJc w:val="left"/>
+      <w:pPr>
+        <w:ind w:left="5040" w:hanging="360"/>
+      </w:pPr>
+    </w:lvl>
+    <w:lvl w:ilvl="7" w:tplc="041B0019" w:tentative="1">
+      <w:start w:val="1"/>
+      <w:numFmt w:val="lowerLetter"/>
+      <w:lvlText w:val="%8."/>
+      <w:lvlJc w:val="left"/>
+      <w:pPr>
+        <w:ind w:left="5760" w:hanging="360"/>
+      </w:pPr>
+    </w:lvl>
+    <w:lvl w:ilvl="8" w:tplc="041B001B" w:tentative="1">
+      <w:start w:val="1"/>
+      <w:numFmt w:val="lowerRoman"/>
+      <w:lvlText w:val="%9."/>
+      <w:lvlJc w:val="right"/>
+      <w:pPr>
+        <w:ind w:left="6480" w:hanging="180"/>
+      </w:pPr>
+    </w:lvl>
+  </w:abstractNum>
+  <w:abstractNum w:abstractNumId="6" w15:restartNumberingAfterBreak="0">
     <w:nsid w:val="17710787"/>
     <w:multiLevelType w:val="multilevel"/>
     <w:tmpl w:val="D5604F16"/>
@@ -4037,7 +2308,7 @@
       </w:pPr>
     </w:lvl>
   </w:abstractNum>
-  <w:abstractNum w:abstractNumId="6" w15:restartNumberingAfterBreak="0">
+  <w:abstractNum w:abstractNumId="7" w15:restartNumberingAfterBreak="0">
     <w:nsid w:val="193403D0"/>
     <w:multiLevelType w:val="multilevel"/>
     <w:tmpl w:val="0409001D"/>
@@ -4123,7 +2394,7 @@
       </w:pPr>
     </w:lvl>
   </w:abstractNum>
-  <w:abstractNum w:abstractNumId="7" w15:restartNumberingAfterBreak="0">
+  <w:abstractNum w:abstractNumId="8" w15:restartNumberingAfterBreak="0">
     <w:nsid w:val="1B013A2F"/>
     <w:multiLevelType w:val="multilevel"/>
     <w:tmpl w:val="DA769F90"/>
@@ -4272,7 +2543,7 @@
       </w:rPr>
     </w:lvl>
   </w:abstractNum>
-  <w:abstractNum w:abstractNumId="8" w15:restartNumberingAfterBreak="0">
+  <w:abstractNum w:abstractNumId="9" w15:restartNumberingAfterBreak="0">
     <w:nsid w:val="1BB65BA9"/>
     <w:multiLevelType w:val="hybridMultilevel"/>
     <w:tmpl w:val="D6481172"/>
@@ -4364,7 +2635,97 @@
       </w:pPr>
     </w:lvl>
   </w:abstractNum>
-  <w:abstractNum w:abstractNumId="9" w15:restartNumberingAfterBreak="0">
+  <w:abstractNum w:abstractNumId="10" w15:restartNumberingAfterBreak="0">
+    <w:nsid w:val="20C55172"/>
+    <w:multiLevelType w:val="hybridMultilevel"/>
+    <w:tmpl w:val="15C44708"/>
+    <w:lvl w:ilvl="0" w:tplc="FFFFFFFF">
+      <w:start w:val="1"/>
+      <w:numFmt w:val="lowerLetter"/>
+      <w:lvlText w:val="%1)"/>
+      <w:lvlJc w:val="left"/>
+      <w:pPr>
+        <w:ind w:left="643" w:hanging="360"/>
+      </w:pPr>
+      <w:rPr>
+        <w:rFonts w:hint="default"/>
+        <w:color w:val="000000" w:themeColor="text1"/>
+      </w:rPr>
+    </w:lvl>
+    <w:lvl w:ilvl="1" w:tplc="FFFFFFFF" w:tentative="1">
+      <w:start w:val="1"/>
+      <w:numFmt w:val="lowerLetter"/>
+      <w:lvlText w:val="%2."/>
+      <w:lvlJc w:val="left"/>
+      <w:pPr>
+        <w:ind w:left="1363" w:hanging="360"/>
+      </w:pPr>
+    </w:lvl>
+    <w:lvl w:ilvl="2" w:tplc="FFFFFFFF" w:tentative="1">
+      <w:start w:val="1"/>
+      <w:numFmt w:val="lowerRoman"/>
+      <w:lvlText w:val="%3."/>
+      <w:lvlJc w:val="right"/>
+      <w:pPr>
+        <w:ind w:left="2083" w:hanging="180"/>
+      </w:pPr>
+    </w:lvl>
+    <w:lvl w:ilvl="3" w:tplc="FFFFFFFF" w:tentative="1">
+      <w:start w:val="1"/>
+      <w:numFmt w:val="decimal"/>
+      <w:lvlText w:val="%4."/>
+      <w:lvlJc w:val="left"/>
+      <w:pPr>
+        <w:ind w:left="2803" w:hanging="360"/>
+      </w:pPr>
+    </w:lvl>
+    <w:lvl w:ilvl="4" w:tplc="FFFFFFFF" w:tentative="1">
+      <w:start w:val="1"/>
+      <w:numFmt w:val="lowerLetter"/>
+      <w:lvlText w:val="%5."/>
+      <w:lvlJc w:val="left"/>
+      <w:pPr>
+        <w:ind w:left="3523" w:hanging="360"/>
+      </w:pPr>
+    </w:lvl>
+    <w:lvl w:ilvl="5" w:tplc="FFFFFFFF" w:tentative="1">
+      <w:start w:val="1"/>
+      <w:numFmt w:val="lowerRoman"/>
+      <w:lvlText w:val="%6."/>
+      <w:lvlJc w:val="right"/>
+      <w:pPr>
+        <w:ind w:left="4243" w:hanging="180"/>
+      </w:pPr>
+    </w:lvl>
+    <w:lvl w:ilvl="6" w:tplc="FFFFFFFF" w:tentative="1">
+      <w:start w:val="1"/>
+      <w:numFmt w:val="decimal"/>
+      <w:lvlText w:val="%7."/>
+      <w:lvlJc w:val="left"/>
+      <w:pPr>
+        <w:ind w:left="4963" w:hanging="360"/>
+      </w:pPr>
+    </w:lvl>
+    <w:lvl w:ilvl="7" w:tplc="FFFFFFFF" w:tentative="1">
+      <w:start w:val="1"/>
+      <w:numFmt w:val="lowerLetter"/>
+      <w:lvlText w:val="%8."/>
+      <w:lvlJc w:val="left"/>
+      <w:pPr>
+        <w:ind w:left="5683" w:hanging="360"/>
+      </w:pPr>
+    </w:lvl>
+    <w:lvl w:ilvl="8" w:tplc="FFFFFFFF" w:tentative="1">
+      <w:start w:val="1"/>
+      <w:numFmt w:val="lowerRoman"/>
+      <w:lvlText w:val="%9."/>
+      <w:lvlJc w:val="right"/>
+      <w:pPr>
+        <w:ind w:left="6403" w:hanging="180"/>
+      </w:pPr>
+    </w:lvl>
+  </w:abstractNum>
+  <w:abstractNum w:abstractNumId="11" w15:restartNumberingAfterBreak="0">
     <w:nsid w:val="22BE0B3D"/>
     <w:multiLevelType w:val="multilevel"/>
     <w:tmpl w:val="9F2A9E84"/>
@@ -4513,7 +2874,7 @@
       </w:rPr>
     </w:lvl>
   </w:abstractNum>
-  <w:abstractNum w:abstractNumId="10" w15:restartNumberingAfterBreak="0">
+  <w:abstractNum w:abstractNumId="12" w15:restartNumberingAfterBreak="0">
     <w:nsid w:val="23DF49FD"/>
     <w:multiLevelType w:val="multilevel"/>
     <w:tmpl w:val="6BFE76EE"/>
@@ -4662,7 +3023,7 @@
       </w:rPr>
     </w:lvl>
   </w:abstractNum>
-  <w:abstractNum w:abstractNumId="11" w15:restartNumberingAfterBreak="0">
+  <w:abstractNum w:abstractNumId="13" w15:restartNumberingAfterBreak="0">
     <w:nsid w:val="24CB3127"/>
     <w:multiLevelType w:val="hybridMultilevel"/>
     <w:tmpl w:val="A2A657BE"/>
@@ -4751,7 +3112,7 @@
       </w:pPr>
     </w:lvl>
   </w:abstractNum>
-  <w:abstractNum w:abstractNumId="12" w15:restartNumberingAfterBreak="0">
+  <w:abstractNum w:abstractNumId="14" w15:restartNumberingAfterBreak="0">
     <w:nsid w:val="25E753B1"/>
     <w:multiLevelType w:val="hybridMultilevel"/>
     <w:tmpl w:val="FB0ED212"/>
@@ -4840,7 +3201,7 @@
       </w:pPr>
     </w:lvl>
   </w:abstractNum>
-  <w:abstractNum w:abstractNumId="13" w15:restartNumberingAfterBreak="0">
+  <w:abstractNum w:abstractNumId="15" w15:restartNumberingAfterBreak="0">
     <w:nsid w:val="2F6857A0"/>
     <w:multiLevelType w:val="multilevel"/>
     <w:tmpl w:val="953832C2"/>
@@ -4953,7 +3314,7 @@
       </w:pPr>
     </w:lvl>
   </w:abstractNum>
-  <w:abstractNum w:abstractNumId="14" w15:restartNumberingAfterBreak="0">
+  <w:abstractNum w:abstractNumId="16" w15:restartNumberingAfterBreak="0">
     <w:nsid w:val="310C5256"/>
     <w:multiLevelType w:val="multilevel"/>
     <w:tmpl w:val="F582080C"/>
@@ -5102,7 +3463,7 @@
       </w:rPr>
     </w:lvl>
   </w:abstractNum>
-  <w:abstractNum w:abstractNumId="15" w15:restartNumberingAfterBreak="0">
+  <w:abstractNum w:abstractNumId="17" w15:restartNumberingAfterBreak="0">
     <w:nsid w:val="321D3122"/>
     <w:multiLevelType w:val="hybridMultilevel"/>
     <w:tmpl w:val="1C4E4B96"/>
@@ -5191,7 +3552,7 @@
       </w:pPr>
     </w:lvl>
   </w:abstractNum>
-  <w:abstractNum w:abstractNumId="16" w15:restartNumberingAfterBreak="0">
+  <w:abstractNum w:abstractNumId="18" w15:restartNumberingAfterBreak="0">
     <w:nsid w:val="35C7452A"/>
     <w:multiLevelType w:val="multilevel"/>
     <w:tmpl w:val="3CAE5F80"/>
@@ -5340,7 +3701,7 @@
       </w:rPr>
     </w:lvl>
   </w:abstractNum>
-  <w:abstractNum w:abstractNumId="17" w15:restartNumberingAfterBreak="0">
+  <w:abstractNum w:abstractNumId="19" w15:restartNumberingAfterBreak="0">
     <w:nsid w:val="38846AF1"/>
     <w:multiLevelType w:val="hybridMultilevel"/>
     <w:tmpl w:val="E7761CEA"/>
@@ -5429,7 +3790,7 @@
       </w:pPr>
     </w:lvl>
   </w:abstractNum>
-  <w:abstractNum w:abstractNumId="18" w15:restartNumberingAfterBreak="0">
+  <w:abstractNum w:abstractNumId="20" w15:restartNumberingAfterBreak="0">
     <w:nsid w:val="3A0D3737"/>
     <w:multiLevelType w:val="hybridMultilevel"/>
     <w:tmpl w:val="EF2CEADE"/>
@@ -5518,7 +3879,7 @@
       </w:pPr>
     </w:lvl>
   </w:abstractNum>
-  <w:abstractNum w:abstractNumId="19" w15:restartNumberingAfterBreak="0">
+  <w:abstractNum w:abstractNumId="21" w15:restartNumberingAfterBreak="0">
     <w:nsid w:val="3A6503B9"/>
     <w:multiLevelType w:val="multilevel"/>
     <w:tmpl w:val="E3E210E0"/>
@@ -5631,7 +3992,7 @@
       </w:pPr>
     </w:lvl>
   </w:abstractNum>
-  <w:abstractNum w:abstractNumId="20" w15:restartNumberingAfterBreak="0">
+  <w:abstractNum w:abstractNumId="22" w15:restartNumberingAfterBreak="0">
     <w:nsid w:val="3BE636A3"/>
     <w:multiLevelType w:val="hybridMultilevel"/>
     <w:tmpl w:val="11D46C74"/>
@@ -5744,7 +4105,7 @@
       </w:rPr>
     </w:lvl>
   </w:abstractNum>
-  <w:abstractNum w:abstractNumId="21" w15:restartNumberingAfterBreak="0">
+  <w:abstractNum w:abstractNumId="23" w15:restartNumberingAfterBreak="0">
     <w:nsid w:val="42F73AC4"/>
     <w:multiLevelType w:val="hybridMultilevel"/>
     <w:tmpl w:val="6EE83DDC"/>
@@ -5857,7 +4218,7 @@
       </w:rPr>
     </w:lvl>
   </w:abstractNum>
-  <w:abstractNum w:abstractNumId="22" w15:restartNumberingAfterBreak="0">
+  <w:abstractNum w:abstractNumId="24" w15:restartNumberingAfterBreak="0">
     <w:nsid w:val="465B56BA"/>
     <w:multiLevelType w:val="hybridMultilevel"/>
     <w:tmpl w:val="CC124E56"/>
@@ -5946,7 +4307,7 @@
       </w:pPr>
     </w:lvl>
   </w:abstractNum>
-  <w:abstractNum w:abstractNumId="23" w15:restartNumberingAfterBreak="0">
+  <w:abstractNum w:abstractNumId="25" w15:restartNumberingAfterBreak="0">
     <w:nsid w:val="49E4074A"/>
     <w:multiLevelType w:val="multilevel"/>
     <w:tmpl w:val="BEC4D850"/>
@@ -6095,7 +4456,7 @@
       </w:rPr>
     </w:lvl>
   </w:abstractNum>
-  <w:abstractNum w:abstractNumId="24" w15:restartNumberingAfterBreak="0">
+  <w:abstractNum w:abstractNumId="26" w15:restartNumberingAfterBreak="0">
     <w:nsid w:val="4A11212C"/>
     <w:multiLevelType w:val="multilevel"/>
     <w:tmpl w:val="B00A1F86"/>
@@ -6244,7 +4605,7 @@
       </w:rPr>
     </w:lvl>
   </w:abstractNum>
-  <w:abstractNum w:abstractNumId="25" w15:restartNumberingAfterBreak="0">
+  <w:abstractNum w:abstractNumId="27" w15:restartNumberingAfterBreak="0">
     <w:nsid w:val="4BF83B88"/>
     <w:multiLevelType w:val="multilevel"/>
     <w:tmpl w:val="0C128A06"/>
@@ -6393,7 +4754,7 @@
       </w:rPr>
     </w:lvl>
   </w:abstractNum>
-  <w:abstractNum w:abstractNumId="26" w15:restartNumberingAfterBreak="0">
+  <w:abstractNum w:abstractNumId="28" w15:restartNumberingAfterBreak="0">
     <w:nsid w:val="4F0B206D"/>
     <w:multiLevelType w:val="multilevel"/>
     <w:tmpl w:val="8010517A"/>
@@ -6542,7 +4903,7 @@
       </w:rPr>
     </w:lvl>
   </w:abstractNum>
-  <w:abstractNum w:abstractNumId="27" w15:restartNumberingAfterBreak="0">
+  <w:abstractNum w:abstractNumId="29" w15:restartNumberingAfterBreak="0">
     <w:nsid w:val="51392B1B"/>
     <w:multiLevelType w:val="multilevel"/>
     <w:tmpl w:val="CBBA37F2"/>
@@ -6691,7 +5052,7 @@
       </w:rPr>
     </w:lvl>
   </w:abstractNum>
-  <w:abstractNum w:abstractNumId="28" w15:restartNumberingAfterBreak="0">
+  <w:abstractNum w:abstractNumId="30" w15:restartNumberingAfterBreak="0">
     <w:nsid w:val="53DF4883"/>
     <w:multiLevelType w:val="hybridMultilevel"/>
     <w:tmpl w:val="15C44708"/>
@@ -6781,7 +5142,7 @@
       </w:pPr>
     </w:lvl>
   </w:abstractNum>
-  <w:abstractNum w:abstractNumId="29" w15:restartNumberingAfterBreak="0">
+  <w:abstractNum w:abstractNumId="31" w15:restartNumberingAfterBreak="0">
     <w:nsid w:val="56914C0D"/>
     <w:multiLevelType w:val="multilevel"/>
     <w:tmpl w:val="84A8B788"/>
@@ -6930,7 +5291,7 @@
       </w:rPr>
     </w:lvl>
   </w:abstractNum>
-  <w:abstractNum w:abstractNumId="30" w15:restartNumberingAfterBreak="0">
+  <w:abstractNum w:abstractNumId="32" w15:restartNumberingAfterBreak="0">
     <w:nsid w:val="56F071E4"/>
     <w:multiLevelType w:val="multilevel"/>
     <w:tmpl w:val="28849710"/>
@@ -7079,7 +5440,7 @@
       </w:rPr>
     </w:lvl>
   </w:abstractNum>
-  <w:abstractNum w:abstractNumId="31" w15:restartNumberingAfterBreak="0">
+  <w:abstractNum w:abstractNumId="33" w15:restartNumberingAfterBreak="0">
     <w:nsid w:val="59485B0F"/>
     <w:multiLevelType w:val="hybridMultilevel"/>
     <w:tmpl w:val="1C3EED6A"/>
@@ -7168,7 +5529,7 @@
       </w:pPr>
     </w:lvl>
   </w:abstractNum>
-  <w:abstractNum w:abstractNumId="32" w15:restartNumberingAfterBreak="0">
+  <w:abstractNum w:abstractNumId="34" w15:restartNumberingAfterBreak="0">
     <w:nsid w:val="59847084"/>
     <w:multiLevelType w:val="hybridMultilevel"/>
     <w:tmpl w:val="A0882B24"/>
@@ -7280,7 +5641,7 @@
       </w:rPr>
     </w:lvl>
   </w:abstractNum>
-  <w:abstractNum w:abstractNumId="33" w15:restartNumberingAfterBreak="0">
+  <w:abstractNum w:abstractNumId="35" w15:restartNumberingAfterBreak="0">
     <w:nsid w:val="59AE2930"/>
     <w:multiLevelType w:val="hybridMultilevel"/>
     <w:tmpl w:val="DC08B260"/>
@@ -7372,7 +5733,7 @@
       </w:pPr>
     </w:lvl>
   </w:abstractNum>
-  <w:abstractNum w:abstractNumId="34" w15:restartNumberingAfterBreak="0">
+  <w:abstractNum w:abstractNumId="36" w15:restartNumberingAfterBreak="0">
     <w:nsid w:val="5BD838E2"/>
     <w:multiLevelType w:val="hybridMultilevel"/>
     <w:tmpl w:val="FAC4F34A"/>
@@ -7461,7 +5822,7 @@
       </w:pPr>
     </w:lvl>
   </w:abstractNum>
-  <w:abstractNum w:abstractNumId="35" w15:restartNumberingAfterBreak="0">
+  <w:abstractNum w:abstractNumId="37" w15:restartNumberingAfterBreak="0">
     <w:nsid w:val="5DCD3B0E"/>
     <w:multiLevelType w:val="hybridMultilevel"/>
     <w:tmpl w:val="AF643806"/>
@@ -7550,7 +5911,97 @@
       </w:pPr>
     </w:lvl>
   </w:abstractNum>
-  <w:abstractNum w:abstractNumId="36" w15:restartNumberingAfterBreak="0">
+  <w:abstractNum w:abstractNumId="38" w15:restartNumberingAfterBreak="0">
+    <w:nsid w:val="6117790A"/>
+    <w:multiLevelType w:val="hybridMultilevel"/>
+    <w:tmpl w:val="15C44708"/>
+    <w:lvl w:ilvl="0" w:tplc="FFFFFFFF">
+      <w:start w:val="1"/>
+      <w:numFmt w:val="lowerLetter"/>
+      <w:lvlText w:val="%1)"/>
+      <w:lvlJc w:val="left"/>
+      <w:pPr>
+        <w:ind w:left="643" w:hanging="360"/>
+      </w:pPr>
+      <w:rPr>
+        <w:rFonts w:hint="default"/>
+        <w:color w:val="000000" w:themeColor="text1"/>
+      </w:rPr>
+    </w:lvl>
+    <w:lvl w:ilvl="1" w:tplc="FFFFFFFF" w:tentative="1">
+      <w:start w:val="1"/>
+      <w:numFmt w:val="lowerLetter"/>
+      <w:lvlText w:val="%2."/>
+      <w:lvlJc w:val="left"/>
+      <w:pPr>
+        <w:ind w:left="1363" w:hanging="360"/>
+      </w:pPr>
+    </w:lvl>
+    <w:lvl w:ilvl="2" w:tplc="FFFFFFFF" w:tentative="1">
+      <w:start w:val="1"/>
+      <w:numFmt w:val="lowerRoman"/>
+      <w:lvlText w:val="%3."/>
+      <w:lvlJc w:val="right"/>
+      <w:pPr>
+        <w:ind w:left="2083" w:hanging="180"/>
+      </w:pPr>
+    </w:lvl>
+    <w:lvl w:ilvl="3" w:tplc="FFFFFFFF" w:tentative="1">
+      <w:start w:val="1"/>
+      <w:numFmt w:val="decimal"/>
+      <w:lvlText w:val="%4."/>
+      <w:lvlJc w:val="left"/>
+      <w:pPr>
+        <w:ind w:left="2803" w:hanging="360"/>
+      </w:pPr>
+    </w:lvl>
+    <w:lvl w:ilvl="4" w:tplc="FFFFFFFF" w:tentative="1">
+      <w:start w:val="1"/>
+      <w:numFmt w:val="lowerLetter"/>
+      <w:lvlText w:val="%5."/>
+      <w:lvlJc w:val="left"/>
+      <w:pPr>
+        <w:ind w:left="3523" w:hanging="360"/>
+      </w:pPr>
+    </w:lvl>
+    <w:lvl w:ilvl="5" w:tplc="FFFFFFFF" w:tentative="1">
+      <w:start w:val="1"/>
+      <w:numFmt w:val="lowerRoman"/>
+      <w:lvlText w:val="%6."/>
+      <w:lvlJc w:val="right"/>
+      <w:pPr>
+        <w:ind w:left="4243" w:hanging="180"/>
+      </w:pPr>
+    </w:lvl>
+    <w:lvl w:ilvl="6" w:tplc="FFFFFFFF" w:tentative="1">
+      <w:start w:val="1"/>
+      <w:numFmt w:val="decimal"/>
+      <w:lvlText w:val="%7."/>
+      <w:lvlJc w:val="left"/>
+      <w:pPr>
+        <w:ind w:left="4963" w:hanging="360"/>
+      </w:pPr>
+    </w:lvl>
+    <w:lvl w:ilvl="7" w:tplc="FFFFFFFF" w:tentative="1">
+      <w:start w:val="1"/>
+      <w:numFmt w:val="lowerLetter"/>
+      <w:lvlText w:val="%8."/>
+      <w:lvlJc w:val="left"/>
+      <w:pPr>
+        <w:ind w:left="5683" w:hanging="360"/>
+      </w:pPr>
+    </w:lvl>
+    <w:lvl w:ilvl="8" w:tplc="FFFFFFFF" w:tentative="1">
+      <w:start w:val="1"/>
+      <w:numFmt w:val="lowerRoman"/>
+      <w:lvlText w:val="%9."/>
+      <w:lvlJc w:val="right"/>
+      <w:pPr>
+        <w:ind w:left="6403" w:hanging="180"/>
+      </w:pPr>
+    </w:lvl>
+  </w:abstractNum>
+  <w:abstractNum w:abstractNumId="39" w15:restartNumberingAfterBreak="0">
     <w:nsid w:val="61886971"/>
     <w:multiLevelType w:val="hybridMultilevel"/>
     <w:tmpl w:val="F5CC1E52"/>
@@ -7662,7 +6113,7 @@
       </w:rPr>
     </w:lvl>
   </w:abstractNum>
-  <w:abstractNum w:abstractNumId="37" w15:restartNumberingAfterBreak="0">
+  <w:abstractNum w:abstractNumId="40" w15:restartNumberingAfterBreak="0">
     <w:nsid w:val="63AC7BC0"/>
     <w:multiLevelType w:val="hybridMultilevel"/>
     <w:tmpl w:val="651EA8C8"/>
@@ -7771,7 +6222,7 @@
       </w:rPr>
     </w:lvl>
   </w:abstractNum>
-  <w:abstractNum w:abstractNumId="38" w15:restartNumberingAfterBreak="0">
+  <w:abstractNum w:abstractNumId="41" w15:restartNumberingAfterBreak="0">
     <w:nsid w:val="64E56A47"/>
     <w:multiLevelType w:val="multilevel"/>
     <w:tmpl w:val="DB2809CC"/>
@@ -7920,7 +6371,7 @@
       </w:rPr>
     </w:lvl>
   </w:abstractNum>
-  <w:abstractNum w:abstractNumId="39" w15:restartNumberingAfterBreak="0">
+  <w:abstractNum w:abstractNumId="42" w15:restartNumberingAfterBreak="0">
     <w:nsid w:val="6660400B"/>
     <w:multiLevelType w:val="hybridMultilevel"/>
     <w:tmpl w:val="489A926E"/>
@@ -8033,7 +6484,7 @@
       </w:rPr>
     </w:lvl>
   </w:abstractNum>
-  <w:abstractNum w:abstractNumId="40" w15:restartNumberingAfterBreak="0">
+  <w:abstractNum w:abstractNumId="43" w15:restartNumberingAfterBreak="0">
     <w:nsid w:val="677078DF"/>
     <w:multiLevelType w:val="hybridMultilevel"/>
     <w:tmpl w:val="8696C786"/>
@@ -8146,7 +6597,7 @@
       </w:rPr>
     </w:lvl>
   </w:abstractNum>
-  <w:abstractNum w:abstractNumId="41" w15:restartNumberingAfterBreak="0">
+  <w:abstractNum w:abstractNumId="44" w15:restartNumberingAfterBreak="0">
     <w:nsid w:val="68961B28"/>
     <w:multiLevelType w:val="hybridMultilevel"/>
     <w:tmpl w:val="6B3EC29A"/>
@@ -8235,7 +6686,7 @@
       </w:pPr>
     </w:lvl>
   </w:abstractNum>
-  <w:abstractNum w:abstractNumId="42" w15:restartNumberingAfterBreak="0">
+  <w:abstractNum w:abstractNumId="45" w15:restartNumberingAfterBreak="0">
     <w:nsid w:val="697049F3"/>
     <w:multiLevelType w:val="hybridMultilevel"/>
     <w:tmpl w:val="6810C18E"/>
@@ -8321,7 +6772,7 @@
       </w:pPr>
     </w:lvl>
   </w:abstractNum>
-  <w:abstractNum w:abstractNumId="43" w15:restartNumberingAfterBreak="0">
+  <w:abstractNum w:abstractNumId="46" w15:restartNumberingAfterBreak="0">
     <w:nsid w:val="69744C2D"/>
     <w:multiLevelType w:val="hybridMultilevel"/>
     <w:tmpl w:val="2200A702"/>
@@ -8433,7 +6884,7 @@
       </w:rPr>
     </w:lvl>
   </w:abstractNum>
-  <w:abstractNum w:abstractNumId="44" w15:restartNumberingAfterBreak="0">
+  <w:abstractNum w:abstractNumId="47" w15:restartNumberingAfterBreak="0">
     <w:nsid w:val="6F887351"/>
     <w:multiLevelType w:val="hybridMultilevel"/>
     <w:tmpl w:val="855811E6"/>
@@ -8545,7 +6996,7 @@
       </w:rPr>
     </w:lvl>
   </w:abstractNum>
-  <w:abstractNum w:abstractNumId="45" w15:restartNumberingAfterBreak="0">
+  <w:abstractNum w:abstractNumId="48" w15:restartNumberingAfterBreak="0">
     <w:nsid w:val="738916C2"/>
     <w:multiLevelType w:val="hybridMultilevel"/>
     <w:tmpl w:val="DE32BB3E"/>
@@ -8637,7 +7088,7 @@
       </w:pPr>
     </w:lvl>
   </w:abstractNum>
-  <w:abstractNum w:abstractNumId="46" w15:restartNumberingAfterBreak="0">
+  <w:abstractNum w:abstractNumId="49" w15:restartNumberingAfterBreak="0">
     <w:nsid w:val="75ED5098"/>
     <w:multiLevelType w:val="hybridMultilevel"/>
     <w:tmpl w:val="93E08E78"/>
@@ -8726,7 +7177,7 @@
       </w:pPr>
     </w:lvl>
   </w:abstractNum>
-  <w:abstractNum w:abstractNumId="47" w15:restartNumberingAfterBreak="0">
+  <w:abstractNum w:abstractNumId="50" w15:restartNumberingAfterBreak="0">
     <w:nsid w:val="780E7743"/>
     <w:multiLevelType w:val="multilevel"/>
     <w:tmpl w:val="41EC680C"/>
@@ -8875,7 +7326,7 @@
       </w:rPr>
     </w:lvl>
   </w:abstractNum>
-  <w:abstractNum w:abstractNumId="48" w15:restartNumberingAfterBreak="0">
+  <w:abstractNum w:abstractNumId="51" w15:restartNumberingAfterBreak="0">
     <w:nsid w:val="78A23A77"/>
     <w:multiLevelType w:val="multilevel"/>
     <w:tmpl w:val="341A32C8"/>
@@ -8988,7 +7439,7 @@
       </w:pPr>
     </w:lvl>
   </w:abstractNum>
-  <w:abstractNum w:abstractNumId="49" w15:restartNumberingAfterBreak="0">
+  <w:abstractNum w:abstractNumId="52" w15:restartNumberingAfterBreak="0">
     <w:nsid w:val="7BD156AC"/>
     <w:multiLevelType w:val="hybridMultilevel"/>
     <w:tmpl w:val="FB0ED212"/>
@@ -9078,154 +7529,163 @@
     </w:lvl>
   </w:abstractNum>
   <w:num w:numId="1" w16cid:durableId="1752046017">
-    <w:abstractNumId w:val="36"/>
+    <w:abstractNumId w:val="39"/>
   </w:num>
   <w:num w:numId="2" w16cid:durableId="1498686790">
-    <w:abstractNumId w:val="6"/>
+    <w:abstractNumId w:val="7"/>
   </w:num>
   <w:num w:numId="3" w16cid:durableId="48041066">
-    <w:abstractNumId w:val="40"/>
+    <w:abstractNumId w:val="43"/>
   </w:num>
   <w:num w:numId="4" w16cid:durableId="746197719">
-    <w:abstractNumId w:val="39"/>
+    <w:abstractNumId w:val="42"/>
   </w:num>
   <w:num w:numId="5" w16cid:durableId="1734691780">
-    <w:abstractNumId w:val="33"/>
+    <w:abstractNumId w:val="35"/>
   </w:num>
   <w:num w:numId="6" w16cid:durableId="294024308">
-    <w:abstractNumId w:val="23"/>
+    <w:abstractNumId w:val="25"/>
   </w:num>
   <w:num w:numId="7" w16cid:durableId="1126505332">
     <w:abstractNumId w:val="0"/>
   </w:num>
   <w:num w:numId="8" w16cid:durableId="1726683695">
-    <w:abstractNumId w:val="24"/>
+    <w:abstractNumId w:val="26"/>
   </w:num>
   <w:num w:numId="9" w16cid:durableId="1485585299">
-    <w:abstractNumId w:val="45"/>
+    <w:abstractNumId w:val="48"/>
   </w:num>
   <w:num w:numId="10" w16cid:durableId="1558781056">
-    <w:abstractNumId w:val="30"/>
+    <w:abstractNumId w:val="32"/>
   </w:num>
   <w:num w:numId="11" w16cid:durableId="684946319">
-    <w:abstractNumId w:val="41"/>
+    <w:abstractNumId w:val="44"/>
   </w:num>
   <w:num w:numId="12" w16cid:durableId="190723654">
-    <w:abstractNumId w:val="35"/>
+    <w:abstractNumId w:val="37"/>
   </w:num>
   <w:num w:numId="13" w16cid:durableId="945041209">
-    <w:abstractNumId w:val="8"/>
+    <w:abstractNumId w:val="9"/>
   </w:num>
   <w:num w:numId="14" w16cid:durableId="1590692577">
     <w:abstractNumId w:val="4"/>
   </w:num>
   <w:num w:numId="15" w16cid:durableId="1749031765">
-    <w:abstractNumId w:val="18"/>
+    <w:abstractNumId w:val="20"/>
   </w:num>
   <w:num w:numId="16" w16cid:durableId="2076734588">
-    <w:abstractNumId w:val="7"/>
+    <w:abstractNumId w:val="8"/>
   </w:num>
   <w:num w:numId="17" w16cid:durableId="1737703865">
-    <w:abstractNumId w:val="27"/>
+    <w:abstractNumId w:val="29"/>
   </w:num>
   <w:num w:numId="18" w16cid:durableId="1469395002">
-    <w:abstractNumId w:val="31"/>
+    <w:abstractNumId w:val="33"/>
   </w:num>
   <w:num w:numId="19" w16cid:durableId="1245186926">
-    <w:abstractNumId w:val="17"/>
+    <w:abstractNumId w:val="19"/>
   </w:num>
   <w:num w:numId="20" w16cid:durableId="1034231860">
-    <w:abstractNumId w:val="11"/>
+    <w:abstractNumId w:val="13"/>
   </w:num>
   <w:num w:numId="21" w16cid:durableId="311059199">
-    <w:abstractNumId w:val="38"/>
+    <w:abstractNumId w:val="41"/>
   </w:num>
   <w:num w:numId="22" w16cid:durableId="1375697576">
-    <w:abstractNumId w:val="9"/>
+    <w:abstractNumId w:val="11"/>
   </w:num>
   <w:num w:numId="23" w16cid:durableId="1184057627">
     <w:abstractNumId w:val="3"/>
   </w:num>
   <w:num w:numId="24" w16cid:durableId="445003306">
-    <w:abstractNumId w:val="26"/>
+    <w:abstractNumId w:val="28"/>
   </w:num>
   <w:num w:numId="25" w16cid:durableId="902377226">
-    <w:abstractNumId w:val="22"/>
+    <w:abstractNumId w:val="24"/>
   </w:num>
   <w:num w:numId="26" w16cid:durableId="1278753896">
-    <w:abstractNumId w:val="13"/>
+    <w:abstractNumId w:val="15"/>
   </w:num>
   <w:num w:numId="27" w16cid:durableId="468012666">
-    <w:abstractNumId w:val="34"/>
+    <w:abstractNumId w:val="36"/>
   </w:num>
   <w:num w:numId="28" w16cid:durableId="502086291">
-    <w:abstractNumId w:val="46"/>
+    <w:abstractNumId w:val="49"/>
   </w:num>
   <w:num w:numId="29" w16cid:durableId="2117942909">
-    <w:abstractNumId w:val="44"/>
+    <w:abstractNumId w:val="47"/>
   </w:num>
   <w:num w:numId="30" w16cid:durableId="631130756">
-    <w:abstractNumId w:val="16"/>
+    <w:abstractNumId w:val="18"/>
   </w:num>
   <w:num w:numId="31" w16cid:durableId="1465541893">
-    <w:abstractNumId w:val="19"/>
+    <w:abstractNumId w:val="21"/>
   </w:num>
   <w:num w:numId="32" w16cid:durableId="923956692">
-    <w:abstractNumId w:val="48"/>
+    <w:abstractNumId w:val="51"/>
   </w:num>
   <w:num w:numId="33" w16cid:durableId="1209878023">
-    <w:abstractNumId w:val="37"/>
+    <w:abstractNumId w:val="40"/>
   </w:num>
   <w:num w:numId="34" w16cid:durableId="99765025">
-    <w:abstractNumId w:val="10"/>
+    <w:abstractNumId w:val="12"/>
   </w:num>
   <w:num w:numId="35" w16cid:durableId="1026981770">
-    <w:abstractNumId w:val="5"/>
+    <w:abstractNumId w:val="6"/>
   </w:num>
   <w:num w:numId="36" w16cid:durableId="1547523929">
-    <w:abstractNumId w:val="21"/>
+    <w:abstractNumId w:val="23"/>
   </w:num>
   <w:num w:numId="37" w16cid:durableId="1088691968">
-    <w:abstractNumId w:val="25"/>
+    <w:abstractNumId w:val="27"/>
   </w:num>
   <w:num w:numId="38" w16cid:durableId="1982733468">
     <w:abstractNumId w:val="1"/>
   </w:num>
   <w:num w:numId="39" w16cid:durableId="480270333">
-    <w:abstractNumId w:val="14"/>
+    <w:abstractNumId w:val="16"/>
   </w:num>
   <w:num w:numId="40" w16cid:durableId="694383166">
-    <w:abstractNumId w:val="29"/>
+    <w:abstractNumId w:val="31"/>
   </w:num>
   <w:num w:numId="41" w16cid:durableId="302857637">
-    <w:abstractNumId w:val="47"/>
+    <w:abstractNumId w:val="50"/>
   </w:num>
   <w:num w:numId="42" w16cid:durableId="570383378">
-    <w:abstractNumId w:val="42"/>
+    <w:abstractNumId w:val="45"/>
   </w:num>
   <w:num w:numId="43" w16cid:durableId="1796093853">
-    <w:abstractNumId w:val="20"/>
+    <w:abstractNumId w:val="22"/>
   </w:num>
   <w:num w:numId="44" w16cid:durableId="1247690806">
-    <w:abstractNumId w:val="43"/>
+    <w:abstractNumId w:val="46"/>
   </w:num>
   <w:num w:numId="45" w16cid:durableId="1265460012">
-    <w:abstractNumId w:val="32"/>
+    <w:abstractNumId w:val="34"/>
   </w:num>
   <w:num w:numId="46" w16cid:durableId="644700382">
     <w:abstractNumId w:val="2"/>
   </w:num>
   <w:num w:numId="47" w16cid:durableId="782723782">
-    <w:abstractNumId w:val="28"/>
+    <w:abstractNumId w:val="30"/>
   </w:num>
   <w:num w:numId="48" w16cid:durableId="353387164">
-    <w:abstractNumId w:val="15"/>
+    <w:abstractNumId w:val="17"/>
   </w:num>
   <w:num w:numId="49" w16cid:durableId="1408503573">
-    <w:abstractNumId w:val="49"/>
+    <w:abstractNumId w:val="52"/>
   </w:num>
   <w:num w:numId="50" w16cid:durableId="91050081">
-    <w:abstractNumId w:val="12"/>
+    <w:abstractNumId w:val="14"/>
+  </w:num>
+  <w:num w:numId="51" w16cid:durableId="942148710">
+    <w:abstractNumId w:val="10"/>
+  </w:num>
+  <w:num w:numId="52" w16cid:durableId="1026909578">
+    <w:abstractNumId w:val="38"/>
+  </w:num>
+  <w:num w:numId="53" w16cid:durableId="1316035482">
+    <w:abstractNumId w:val="5"/>
   </w:num>
 </w:numbering>
 </file>
@@ -9627,7 +8087,7 @@
     <w:lsdException w:name="Unresolved Mention" w:semiHidden="1" w:unhideWhenUsed="1"/>
     <w:lsdException w:name="Smart Link" w:semiHidden="1" w:unhideWhenUsed="1"/>
   </w:latentStyles>
-  <w:style w:type="paragraph" w:default="1" w:styleId="Normal">
+  <w:style w:type="paragraph" w:default="1" w:styleId="Normlny">
     <w:name w:val="Normal"/>
     <w:qFormat/>
     <w:rsid w:val="0026297D"/>
@@ -9635,11 +8095,11 @@
       <w:lang w:val="sk-SK"/>
     </w:rPr>
   </w:style>
-  <w:style w:type="paragraph" w:styleId="Heading1">
+  <w:style w:type="paragraph" w:styleId="Nadpis1">
     <w:name w:val="heading 1"/>
-    <w:basedOn w:val="Normal"/>
-    <w:next w:val="Normal"/>
-    <w:link w:val="Heading1Char"/>
+    <w:basedOn w:val="Normlny"/>
+    <w:next w:val="Normlny"/>
+    <w:link w:val="Nadpis1Char"/>
     <w:uiPriority w:val="9"/>
     <w:qFormat/>
     <w:rsid w:val="001F1FAC"/>
@@ -9656,11 +8116,11 @@
       <w:szCs w:val="40"/>
     </w:rPr>
   </w:style>
-  <w:style w:type="paragraph" w:styleId="Heading2">
+  <w:style w:type="paragraph" w:styleId="Nadpis2">
     <w:name w:val="heading 2"/>
-    <w:basedOn w:val="Normal"/>
-    <w:next w:val="Normal"/>
-    <w:link w:val="Heading2Char"/>
+    <w:basedOn w:val="Normlny"/>
+    <w:next w:val="Normlny"/>
+    <w:link w:val="Nadpis2Char"/>
     <w:uiPriority w:val="9"/>
     <w:semiHidden/>
     <w:unhideWhenUsed/>
@@ -9679,11 +8139,11 @@
       <w:szCs w:val="32"/>
     </w:rPr>
   </w:style>
-  <w:style w:type="paragraph" w:styleId="Heading3">
+  <w:style w:type="paragraph" w:styleId="Nadpis3">
     <w:name w:val="heading 3"/>
-    <w:basedOn w:val="Normal"/>
-    <w:next w:val="Normal"/>
-    <w:link w:val="Heading3Char"/>
+    <w:basedOn w:val="Normlny"/>
+    <w:next w:val="Normlny"/>
+    <w:link w:val="Nadpis3Char"/>
     <w:uiPriority w:val="9"/>
     <w:unhideWhenUsed/>
     <w:qFormat/>
@@ -9701,11 +8161,11 @@
       <w:szCs w:val="28"/>
     </w:rPr>
   </w:style>
-  <w:style w:type="paragraph" w:styleId="Heading4">
+  <w:style w:type="paragraph" w:styleId="Nadpis4">
     <w:name w:val="heading 4"/>
-    <w:basedOn w:val="Normal"/>
-    <w:next w:val="Normal"/>
-    <w:link w:val="Heading4Char"/>
+    <w:basedOn w:val="Normlny"/>
+    <w:next w:val="Normlny"/>
+    <w:link w:val="Nadpis4Char"/>
     <w:uiPriority w:val="9"/>
     <w:semiHidden/>
     <w:unhideWhenUsed/>
@@ -9724,11 +8184,11 @@
       <w:color w:val="0F4761" w:themeColor="accent1" w:themeShade="BF"/>
     </w:rPr>
   </w:style>
-  <w:style w:type="paragraph" w:styleId="Heading5">
+  <w:style w:type="paragraph" w:styleId="Nadpis5">
     <w:name w:val="heading 5"/>
-    <w:basedOn w:val="Normal"/>
-    <w:next w:val="Normal"/>
-    <w:link w:val="Heading5Char"/>
+    <w:basedOn w:val="Normlny"/>
+    <w:next w:val="Normlny"/>
+    <w:link w:val="Nadpis5Char"/>
     <w:uiPriority w:val="9"/>
     <w:semiHidden/>
     <w:unhideWhenUsed/>
@@ -9745,11 +8205,11 @@
       <w:color w:val="0F4761" w:themeColor="accent1" w:themeShade="BF"/>
     </w:rPr>
   </w:style>
-  <w:style w:type="paragraph" w:styleId="Heading6">
+  <w:style w:type="paragraph" w:styleId="Nadpis6">
     <w:name w:val="heading 6"/>
-    <w:basedOn w:val="Normal"/>
-    <w:next w:val="Normal"/>
-    <w:link w:val="Heading6Char"/>
+    <w:basedOn w:val="Normlny"/>
+    <w:next w:val="Normlny"/>
+    <w:link w:val="Nadpis6Char"/>
     <w:uiPriority w:val="9"/>
     <w:semiHidden/>
     <w:unhideWhenUsed/>
@@ -9768,11 +8228,11 @@
       <w:color w:val="595959" w:themeColor="text1" w:themeTint="A6"/>
     </w:rPr>
   </w:style>
-  <w:style w:type="paragraph" w:styleId="Heading7">
+  <w:style w:type="paragraph" w:styleId="Nadpis7">
     <w:name w:val="heading 7"/>
-    <w:basedOn w:val="Normal"/>
-    <w:next w:val="Normal"/>
-    <w:link w:val="Heading7Char"/>
+    <w:basedOn w:val="Normlny"/>
+    <w:next w:val="Normlny"/>
+    <w:link w:val="Nadpis7Char"/>
     <w:uiPriority w:val="9"/>
     <w:semiHidden/>
     <w:unhideWhenUsed/>
@@ -9789,11 +8249,11 @@
       <w:color w:val="595959" w:themeColor="text1" w:themeTint="A6"/>
     </w:rPr>
   </w:style>
-  <w:style w:type="paragraph" w:styleId="Heading8">
+  <w:style w:type="paragraph" w:styleId="Nadpis8">
     <w:name w:val="heading 8"/>
-    <w:basedOn w:val="Normal"/>
-    <w:next w:val="Normal"/>
-    <w:link w:val="Heading8Char"/>
+    <w:basedOn w:val="Normlny"/>
+    <w:next w:val="Normlny"/>
+    <w:link w:val="Nadpis8Char"/>
     <w:uiPriority w:val="9"/>
     <w:semiHidden/>
     <w:unhideWhenUsed/>
@@ -9812,11 +8272,11 @@
       <w:color w:val="272727" w:themeColor="text1" w:themeTint="D8"/>
     </w:rPr>
   </w:style>
-  <w:style w:type="paragraph" w:styleId="Heading9">
+  <w:style w:type="paragraph" w:styleId="Nadpis9">
     <w:name w:val="heading 9"/>
-    <w:basedOn w:val="Normal"/>
-    <w:next w:val="Normal"/>
-    <w:link w:val="Heading9Char"/>
+    <w:basedOn w:val="Normlny"/>
+    <w:next w:val="Normlny"/>
+    <w:link w:val="Nadpis9Char"/>
     <w:uiPriority w:val="9"/>
     <w:semiHidden/>
     <w:unhideWhenUsed/>
@@ -9833,12 +8293,12 @@
       <w:color w:val="272727" w:themeColor="text1" w:themeTint="D8"/>
     </w:rPr>
   </w:style>
-  <w:style w:type="character" w:default="1" w:styleId="DefaultParagraphFont">
+  <w:style w:type="character" w:default="1" w:styleId="Predvolenpsmoodseku">
     <w:name w:val="Default Paragraph Font"/>
     <w:uiPriority w:val="1"/>
     <w:unhideWhenUsed/>
   </w:style>
-  <w:style w:type="table" w:default="1" w:styleId="TableNormal">
+  <w:style w:type="table" w:default="1" w:styleId="Normlnatabuka">
     <w:name w:val="Normal Table"/>
     <w:uiPriority w:val="99"/>
     <w:semiHidden/>
@@ -9853,16 +8313,16 @@
       </w:tblCellMar>
     </w:tblPr>
   </w:style>
-  <w:style w:type="numbering" w:default="1" w:styleId="NoList">
+  <w:style w:type="numbering" w:default="1" w:styleId="Bezzoznamu">
     <w:name w:val="No List"/>
     <w:uiPriority w:val="99"/>
     <w:semiHidden/>
     <w:unhideWhenUsed/>
   </w:style>
-  <w:style w:type="character" w:customStyle="1" w:styleId="Heading1Char">
-    <w:name w:val="Heading 1 Char"/>
-    <w:basedOn w:val="DefaultParagraphFont"/>
-    <w:link w:val="Heading1"/>
+  <w:style w:type="character" w:customStyle="1" w:styleId="Nadpis1Char">
+    <w:name w:val="Nadpis 1 Char"/>
+    <w:basedOn w:val="Predvolenpsmoodseku"/>
+    <w:link w:val="Nadpis1"/>
     <w:uiPriority w:val="9"/>
     <w:rsid w:val="001F1FAC"/>
     <w:rPr>
@@ -9873,10 +8333,10 @@
       <w:lang w:val="sk-SK"/>
     </w:rPr>
   </w:style>
-  <w:style w:type="character" w:customStyle="1" w:styleId="Heading2Char">
-    <w:name w:val="Heading 2 Char"/>
-    <w:basedOn w:val="DefaultParagraphFont"/>
-    <w:link w:val="Heading2"/>
+  <w:style w:type="character" w:customStyle="1" w:styleId="Nadpis2Char">
+    <w:name w:val="Nadpis 2 Char"/>
+    <w:basedOn w:val="Predvolenpsmoodseku"/>
+    <w:link w:val="Nadpis2"/>
     <w:uiPriority w:val="9"/>
     <w:semiHidden/>
     <w:rsid w:val="001F1FAC"/>
@@ -9888,10 +8348,10 @@
       <w:lang w:val="sk-SK"/>
     </w:rPr>
   </w:style>
-  <w:style w:type="character" w:customStyle="1" w:styleId="Heading3Char">
-    <w:name w:val="Heading 3 Char"/>
-    <w:basedOn w:val="DefaultParagraphFont"/>
-    <w:link w:val="Heading3"/>
+  <w:style w:type="character" w:customStyle="1" w:styleId="Nadpis3Char">
+    <w:name w:val="Nadpis 3 Char"/>
+    <w:basedOn w:val="Predvolenpsmoodseku"/>
+    <w:link w:val="Nadpis3"/>
     <w:uiPriority w:val="9"/>
     <w:rsid w:val="001F1FAC"/>
     <w:rPr>
@@ -9902,10 +8362,10 @@
       <w:lang w:val="sk-SK"/>
     </w:rPr>
   </w:style>
-  <w:style w:type="character" w:customStyle="1" w:styleId="Heading4Char">
-    <w:name w:val="Heading 4 Char"/>
-    <w:basedOn w:val="DefaultParagraphFont"/>
-    <w:link w:val="Heading4"/>
+  <w:style w:type="character" w:customStyle="1" w:styleId="Nadpis4Char">
+    <w:name w:val="Nadpis 4 Char"/>
+    <w:basedOn w:val="Predvolenpsmoodseku"/>
+    <w:link w:val="Nadpis4"/>
     <w:uiPriority w:val="9"/>
     <w:semiHidden/>
     <w:rsid w:val="001F1FAC"/>
@@ -9917,10 +8377,10 @@
       <w:lang w:val="sk-SK"/>
     </w:rPr>
   </w:style>
-  <w:style w:type="character" w:customStyle="1" w:styleId="Heading5Char">
-    <w:name w:val="Heading 5 Char"/>
-    <w:basedOn w:val="DefaultParagraphFont"/>
-    <w:link w:val="Heading5"/>
+  <w:style w:type="character" w:customStyle="1" w:styleId="Nadpis5Char">
+    <w:name w:val="Nadpis 5 Char"/>
+    <w:basedOn w:val="Predvolenpsmoodseku"/>
+    <w:link w:val="Nadpis5"/>
     <w:uiPriority w:val="9"/>
     <w:semiHidden/>
     <w:rsid w:val="001F1FAC"/>
@@ -9930,10 +8390,10 @@
       <w:lang w:val="sk-SK"/>
     </w:rPr>
   </w:style>
-  <w:style w:type="character" w:customStyle="1" w:styleId="Heading6Char">
-    <w:name w:val="Heading 6 Char"/>
-    <w:basedOn w:val="DefaultParagraphFont"/>
-    <w:link w:val="Heading6"/>
+  <w:style w:type="character" w:customStyle="1" w:styleId="Nadpis6Char">
+    <w:name w:val="Nadpis 6 Char"/>
+    <w:basedOn w:val="Predvolenpsmoodseku"/>
+    <w:link w:val="Nadpis6"/>
     <w:uiPriority w:val="9"/>
     <w:semiHidden/>
     <w:rsid w:val="001F1FAC"/>
@@ -9945,10 +8405,10 @@
       <w:lang w:val="sk-SK"/>
     </w:rPr>
   </w:style>
-  <w:style w:type="character" w:customStyle="1" w:styleId="Heading7Char">
-    <w:name w:val="Heading 7 Char"/>
-    <w:basedOn w:val="DefaultParagraphFont"/>
-    <w:link w:val="Heading7"/>
+  <w:style w:type="character" w:customStyle="1" w:styleId="Nadpis7Char">
+    <w:name w:val="Nadpis 7 Char"/>
+    <w:basedOn w:val="Predvolenpsmoodseku"/>
+    <w:link w:val="Nadpis7"/>
     <w:uiPriority w:val="9"/>
     <w:semiHidden/>
     <w:rsid w:val="001F1FAC"/>
@@ -9958,10 +8418,10 @@
       <w:lang w:val="sk-SK"/>
     </w:rPr>
   </w:style>
-  <w:style w:type="character" w:customStyle="1" w:styleId="Heading8Char">
-    <w:name w:val="Heading 8 Char"/>
-    <w:basedOn w:val="DefaultParagraphFont"/>
-    <w:link w:val="Heading8"/>
+  <w:style w:type="character" w:customStyle="1" w:styleId="Nadpis8Char">
+    <w:name w:val="Nadpis 8 Char"/>
+    <w:basedOn w:val="Predvolenpsmoodseku"/>
+    <w:link w:val="Nadpis8"/>
     <w:uiPriority w:val="9"/>
     <w:semiHidden/>
     <w:rsid w:val="001F1FAC"/>
@@ -9973,10 +8433,10 @@
       <w:lang w:val="sk-SK"/>
     </w:rPr>
   </w:style>
-  <w:style w:type="character" w:customStyle="1" w:styleId="Heading9Char">
-    <w:name w:val="Heading 9 Char"/>
-    <w:basedOn w:val="DefaultParagraphFont"/>
-    <w:link w:val="Heading9"/>
+  <w:style w:type="character" w:customStyle="1" w:styleId="Nadpis9Char">
+    <w:name w:val="Nadpis 9 Char"/>
+    <w:basedOn w:val="Predvolenpsmoodseku"/>
+    <w:link w:val="Nadpis9"/>
     <w:uiPriority w:val="9"/>
     <w:semiHidden/>
     <w:rsid w:val="001F1FAC"/>
@@ -9986,11 +8446,11 @@
       <w:lang w:val="sk-SK"/>
     </w:rPr>
   </w:style>
-  <w:style w:type="paragraph" w:styleId="Title">
+  <w:style w:type="paragraph" w:styleId="Nzov">
     <w:name w:val="Title"/>
-    <w:basedOn w:val="Normal"/>
-    <w:next w:val="Normal"/>
-    <w:link w:val="TitleChar"/>
+    <w:basedOn w:val="Normlny"/>
+    <w:next w:val="Normlny"/>
+    <w:link w:val="NzovChar"/>
     <w:uiPriority w:val="10"/>
     <w:qFormat/>
     <w:rsid w:val="001F1FAC"/>
@@ -10006,10 +8466,10 @@
       <w:szCs w:val="56"/>
     </w:rPr>
   </w:style>
-  <w:style w:type="character" w:customStyle="1" w:styleId="TitleChar">
-    <w:name w:val="Title Char"/>
-    <w:basedOn w:val="DefaultParagraphFont"/>
-    <w:link w:val="Title"/>
+  <w:style w:type="character" w:customStyle="1" w:styleId="NzovChar">
+    <w:name w:val="Názov Char"/>
+    <w:basedOn w:val="Predvolenpsmoodseku"/>
+    <w:link w:val="Nzov"/>
     <w:uiPriority w:val="10"/>
     <w:rsid w:val="001F1FAC"/>
     <w:rPr>
@@ -10021,11 +8481,11 @@
       <w:lang w:val="sk-SK"/>
     </w:rPr>
   </w:style>
-  <w:style w:type="paragraph" w:styleId="Subtitle">
+  <w:style w:type="paragraph" w:styleId="Podtitul">
     <w:name w:val="Subtitle"/>
-    <w:basedOn w:val="Normal"/>
-    <w:next w:val="Normal"/>
-    <w:link w:val="SubtitleChar"/>
+    <w:basedOn w:val="Normlny"/>
+    <w:next w:val="Normlny"/>
+    <w:link w:val="PodtitulChar"/>
     <w:uiPriority w:val="11"/>
     <w:qFormat/>
     <w:rsid w:val="001F1FAC"/>
@@ -10042,10 +8502,10 @@
       <w:szCs w:val="28"/>
     </w:rPr>
   </w:style>
-  <w:style w:type="character" w:customStyle="1" w:styleId="SubtitleChar">
-    <w:name w:val="Subtitle Char"/>
-    <w:basedOn w:val="DefaultParagraphFont"/>
-    <w:link w:val="Subtitle"/>
+  <w:style w:type="character" w:customStyle="1" w:styleId="PodtitulChar">
+    <w:name w:val="Podtitul Char"/>
+    <w:basedOn w:val="Predvolenpsmoodseku"/>
+    <w:link w:val="Podtitul"/>
     <w:uiPriority w:val="11"/>
     <w:rsid w:val="001F1FAC"/>
     <w:rPr>
@@ -10057,11 +8517,11 @@
       <w:lang w:val="sk-SK"/>
     </w:rPr>
   </w:style>
-  <w:style w:type="paragraph" w:styleId="Quote">
+  <w:style w:type="paragraph" w:styleId="Citcia">
     <w:name w:val="Quote"/>
-    <w:basedOn w:val="Normal"/>
-    <w:next w:val="Normal"/>
-    <w:link w:val="QuoteChar"/>
+    <w:basedOn w:val="Normlny"/>
+    <w:next w:val="Normlny"/>
+    <w:link w:val="CitciaChar"/>
     <w:uiPriority w:val="29"/>
     <w:qFormat/>
     <w:rsid w:val="001F1FAC"/>
@@ -10075,10 +8535,10 @@
       <w:color w:val="404040" w:themeColor="text1" w:themeTint="BF"/>
     </w:rPr>
   </w:style>
-  <w:style w:type="character" w:customStyle="1" w:styleId="QuoteChar">
-    <w:name w:val="Quote Char"/>
-    <w:basedOn w:val="DefaultParagraphFont"/>
-    <w:link w:val="Quote"/>
+  <w:style w:type="character" w:customStyle="1" w:styleId="CitciaChar">
+    <w:name w:val="Citácia Char"/>
+    <w:basedOn w:val="Predvolenpsmoodseku"/>
+    <w:link w:val="Citcia"/>
     <w:uiPriority w:val="29"/>
     <w:rsid w:val="001F1FAC"/>
     <w:rPr>
@@ -10088,9 +8548,9 @@
       <w:lang w:val="sk-SK"/>
     </w:rPr>
   </w:style>
-  <w:style w:type="paragraph" w:styleId="ListParagraph">
+  <w:style w:type="paragraph" w:styleId="Odsekzoznamu">
     <w:name w:val="List Paragraph"/>
-    <w:basedOn w:val="Normal"/>
+    <w:basedOn w:val="Normlny"/>
     <w:uiPriority w:val="34"/>
     <w:qFormat/>
     <w:rsid w:val="001F1FAC"/>
@@ -10099,9 +8559,9 @@
       <w:contextualSpacing/>
     </w:pPr>
   </w:style>
-  <w:style w:type="character" w:styleId="IntenseEmphasis">
+  <w:style w:type="character" w:styleId="Intenzvnezvraznenie">
     <w:name w:val="Intense Emphasis"/>
-    <w:basedOn w:val="DefaultParagraphFont"/>
+    <w:basedOn w:val="Predvolenpsmoodseku"/>
     <w:uiPriority w:val="21"/>
     <w:qFormat/>
     <w:rsid w:val="001F1FAC"/>
@@ -10111,11 +8571,11 @@
       <w:color w:val="0F4761" w:themeColor="accent1" w:themeShade="BF"/>
     </w:rPr>
   </w:style>
-  <w:style w:type="paragraph" w:styleId="IntenseQuote">
+  <w:style w:type="paragraph" w:styleId="Zvraznencitcia">
     <w:name w:val="Intense Quote"/>
-    <w:basedOn w:val="Normal"/>
-    <w:next w:val="Normal"/>
-    <w:link w:val="IntenseQuoteChar"/>
+    <w:basedOn w:val="Normlny"/>
+    <w:next w:val="Normlny"/>
+    <w:link w:val="ZvraznencitciaChar"/>
     <w:uiPriority w:val="30"/>
     <w:qFormat/>
     <w:rsid w:val="001F1FAC"/>
@@ -10134,10 +8594,10 @@
       <w:color w:val="0F4761" w:themeColor="accent1" w:themeShade="BF"/>
     </w:rPr>
   </w:style>
-  <w:style w:type="character" w:customStyle="1" w:styleId="IntenseQuoteChar">
-    <w:name w:val="Intense Quote Char"/>
-    <w:basedOn w:val="DefaultParagraphFont"/>
-    <w:link w:val="IntenseQuote"/>
+  <w:style w:type="character" w:customStyle="1" w:styleId="ZvraznencitciaChar">
+    <w:name w:val="Zvýraznená citácia Char"/>
+    <w:basedOn w:val="Predvolenpsmoodseku"/>
+    <w:link w:val="Zvraznencitcia"/>
     <w:uiPriority w:val="30"/>
     <w:rsid w:val="001F1FAC"/>
     <w:rPr>
@@ -10147,9 +8607,9 @@
       <w:lang w:val="sk-SK"/>
     </w:rPr>
   </w:style>
-  <w:style w:type="character" w:styleId="IntenseReference">
+  <w:style w:type="character" w:styleId="Zvraznenodkaz">
     <w:name w:val="Intense Reference"/>
-    <w:basedOn w:val="DefaultParagraphFont"/>
+    <w:basedOn w:val="Predvolenpsmoodseku"/>
     <w:uiPriority w:val="32"/>
     <w:qFormat/>
     <w:rsid w:val="001F1FAC"/>
@@ -10161,9 +8621,9 @@
       <w:spacing w:val="5"/>
     </w:rPr>
   </w:style>
-  <w:style w:type="character" w:styleId="Hyperlink">
+  <w:style w:type="character" w:styleId="Hypertextovprepojenie">
     <w:name w:val="Hyperlink"/>
-    <w:basedOn w:val="DefaultParagraphFont"/>
+    <w:basedOn w:val="Predvolenpsmoodseku"/>
     <w:uiPriority w:val="99"/>
     <w:unhideWhenUsed/>
     <w:rsid w:val="00512F73"/>
@@ -10172,9 +8632,9 @@
       <w:u w:val="single"/>
     </w:rPr>
   </w:style>
-  <w:style w:type="character" w:styleId="UnresolvedMention">
+  <w:style w:type="character" w:styleId="Nevyrieenzmienka">
     <w:name w:val="Unresolved Mention"/>
-    <w:basedOn w:val="DefaultParagraphFont"/>
+    <w:basedOn w:val="Predvolenpsmoodseku"/>
     <w:uiPriority w:val="99"/>
     <w:semiHidden/>
     <w:unhideWhenUsed/>
@@ -10184,10 +8644,10 @@
       <w:shd w:val="clear" w:color="auto" w:fill="E1DFDD"/>
     </w:rPr>
   </w:style>
-  <w:style w:type="paragraph" w:styleId="HTMLPreformatted">
+  <w:style w:type="paragraph" w:styleId="PredformtovanHTML">
     <w:name w:val="HTML Preformatted"/>
-    <w:basedOn w:val="Normal"/>
-    <w:link w:val="HTMLPreformattedChar"/>
+    <w:basedOn w:val="Normlny"/>
+    <w:link w:val="PredformtovanHTMLChar"/>
     <w:uiPriority w:val="99"/>
     <w:semiHidden/>
     <w:unhideWhenUsed/>
@@ -10201,10 +8661,10 @@
       <w:szCs w:val="20"/>
     </w:rPr>
   </w:style>
-  <w:style w:type="character" w:customStyle="1" w:styleId="HTMLPreformattedChar">
-    <w:name w:val="HTML Preformatted Char"/>
-    <w:basedOn w:val="DefaultParagraphFont"/>
-    <w:link w:val="HTMLPreformatted"/>
+  <w:style w:type="character" w:customStyle="1" w:styleId="PredformtovanHTMLChar">
+    <w:name w:val="Predformátované HTML Char"/>
+    <w:basedOn w:val="Predvolenpsmoodseku"/>
+    <w:link w:val="PredformtovanHTML"/>
     <w:uiPriority w:val="99"/>
     <w:semiHidden/>
     <w:rsid w:val="00851B0F"/>
@@ -10215,9 +8675,9 @@
       <w:lang w:val="sk-SK"/>
     </w:rPr>
   </w:style>
-  <w:style w:type="character" w:styleId="FollowedHyperlink">
+  <w:style w:type="character" w:styleId="PouitHypertextovPrepojenie">
     <w:name w:val="FollowedHyperlink"/>
-    <w:basedOn w:val="DefaultParagraphFont"/>
+    <w:basedOn w:val="Predvolenpsmoodseku"/>
     <w:uiPriority w:val="99"/>
     <w:semiHidden/>
     <w:unhideWhenUsed/>
@@ -10229,7 +8689,7 @@
   </w:style>
   <w:style w:type="paragraph" w:customStyle="1" w:styleId="whitespace-normal">
     <w:name w:val="whitespace-normal"/>
-    <w:basedOn w:val="Normal"/>
+    <w:basedOn w:val="Normlny"/>
     <w:rsid w:val="008E0260"/>
     <w:pPr>
       <w:spacing w:before="100" w:beforeAutospacing="1" w:after="100" w:afterAutospacing="1" w:line="240" w:lineRule="auto"/>
@@ -10243,9 +8703,9 @@
       <w14:ligatures w14:val="none"/>
     </w:rPr>
   </w:style>
-  <w:style w:type="character" w:styleId="Strong">
+  <w:style w:type="character" w:styleId="Vrazn">
     <w:name w:val="Strong"/>
-    <w:basedOn w:val="DefaultParagraphFont"/>
+    <w:basedOn w:val="Predvolenpsmoodseku"/>
     <w:uiPriority w:val="22"/>
     <w:qFormat/>
     <w:rsid w:val="008E0260"/>
@@ -10254,9 +8714,9 @@
       <w:bCs/>
     </w:rPr>
   </w:style>
-  <w:style w:type="character" w:styleId="HTMLCode">
+  <w:style w:type="character" w:styleId="KdHTML">
     <w:name w:val="HTML Code"/>
-    <w:basedOn w:val="DefaultParagraphFont"/>
+    <w:basedOn w:val="Predvolenpsmoodseku"/>
     <w:uiPriority w:val="99"/>
     <w:semiHidden/>
     <w:unhideWhenUsed/>
@@ -10267,9 +8727,9 @@
       <w:szCs w:val="20"/>
     </w:rPr>
   </w:style>
-  <w:style w:type="paragraph" w:styleId="NormalWeb">
+  <w:style w:type="paragraph" w:styleId="Normlnywebov">
     <w:name w:val="Normal (Web)"/>
-    <w:basedOn w:val="Normal"/>
+    <w:basedOn w:val="Normlny"/>
     <w:uiPriority w:val="99"/>
     <w:semiHidden/>
     <w:unhideWhenUsed/>

</xml_diff>